<commit_message>
fix edit item task
</commit_message>
<xml_diff>
--- a/Phase_1/Report/jnaranjo9/jnaranjo9_report.docx
+++ b/Phase_1/Report/jnaranjo9/jnaranjo9_report.docx
@@ -29,7 +29,7 @@
     </w:p>
     <w:p>
       <w:pPr>
-        <w:pStyle w:val="Normal1"/>
+        <w:pStyle w:val="LOnormal"/>
         <w:ind w:left="0" w:hanging="0"/>
         <w:rPr/>
       </w:pPr>
@@ -40,7 +40,7 @@
     </w:p>
     <w:p>
       <w:pPr>
-        <w:pStyle w:val="Normal1"/>
+        <w:pStyle w:val="LOnormal"/>
         <w:ind w:left="0" w:hanging="0"/>
         <w:rPr>
           <w:b/>
@@ -56,7 +56,7 @@
     </w:p>
     <w:p>
       <w:pPr>
-        <w:pStyle w:val="Normal1"/>
+        <w:pStyle w:val="LOnormal"/>
         <w:numPr>
           <w:ilvl w:val="0"/>
           <w:numId w:val="3"/>
@@ -71,7 +71,7 @@
     </w:p>
     <w:p>
       <w:pPr>
-        <w:pStyle w:val="Normal1"/>
+        <w:pStyle w:val="LOnormal"/>
         <w:numPr>
           <w:ilvl w:val="0"/>
           <w:numId w:val="3"/>
@@ -88,7 +88,7 @@
     </w:p>
     <w:p>
       <w:pPr>
-        <w:pStyle w:val="Normal1"/>
+        <w:pStyle w:val="LOnormal"/>
         <w:numPr>
           <w:ilvl w:val="0"/>
           <w:numId w:val="3"/>
@@ -105,21 +105,21 @@
     </w:p>
     <w:p>
       <w:pPr>
-        <w:pStyle w:val="Normal1"/>
-        <w:rPr>
-          <w:b/>
-          <w:b/>
-        </w:rPr>
-      </w:pPr>
-      <w:r>
-        <w:rPr>
-          <w:b/>
-        </w:rPr>
-      </w:r>
-    </w:p>
-    <w:p>
-      <w:pPr>
-        <w:pStyle w:val="Normal1"/>
+        <w:pStyle w:val="LOnormal"/>
+        <w:rPr>
+          <w:b/>
+          <w:b/>
+        </w:rPr>
+      </w:pPr>
+      <w:r>
+        <w:rPr>
+          <w:b/>
+        </w:rPr>
+      </w:r>
+    </w:p>
+    <w:p>
+      <w:pPr>
+        <w:pStyle w:val="LOnormal"/>
         <w:rPr>
           <w:b/>
           <w:b/>
@@ -134,7 +134,7 @@
     </w:p>
     <w:p>
       <w:pPr>
-        <w:pStyle w:val="Normal1"/>
+        <w:pStyle w:val="LOnormal"/>
         <w:numPr>
           <w:ilvl w:val="0"/>
           <w:numId w:val="4"/>
@@ -149,7 +149,7 @@
     </w:p>
     <w:p>
       <w:pPr>
-        <w:pStyle w:val="Normal1"/>
+        <w:pStyle w:val="LOnormal"/>
         <w:numPr>
           <w:ilvl w:val="0"/>
           <w:numId w:val="4"/>
@@ -166,7 +166,7 @@
     </w:p>
     <w:p>
       <w:pPr>
-        <w:pStyle w:val="Normal1"/>
+        <w:pStyle w:val="LOnormal"/>
         <w:numPr>
           <w:ilvl w:val="0"/>
           <w:numId w:val="4"/>
@@ -183,7 +183,7 @@
     </w:p>
     <w:p>
       <w:pPr>
-        <w:pStyle w:val="Normal1"/>
+        <w:pStyle w:val="LOnormal"/>
         <w:numPr>
           <w:ilvl w:val="0"/>
           <w:numId w:val="4"/>
@@ -200,7 +200,7 @@
     </w:p>
     <w:p>
       <w:pPr>
-        <w:pStyle w:val="Normal1"/>
+        <w:pStyle w:val="LOnormal"/>
         <w:numPr>
           <w:ilvl w:val="0"/>
           <w:numId w:val="4"/>
@@ -217,7 +217,7 @@
     </w:p>
     <w:p>
       <w:pPr>
-        <w:pStyle w:val="Normal1"/>
+        <w:pStyle w:val="LOnormal"/>
         <w:numPr>
           <w:ilvl w:val="0"/>
           <w:numId w:val="4"/>
@@ -234,7 +234,7 @@
     </w:p>
     <w:p>
       <w:pPr>
-        <w:pStyle w:val="Normal1"/>
+        <w:pStyle w:val="LOnormal"/>
         <w:numPr>
           <w:ilvl w:val="0"/>
           <w:numId w:val="4"/>
@@ -251,7 +251,7 @@
     </w:p>
     <w:p>
       <w:pPr>
-        <w:pStyle w:val="Normal1"/>
+        <w:pStyle w:val="LOnormal"/>
         <w:ind w:left="0" w:hanging="0"/>
         <w:rPr>
           <w:b/>
@@ -267,7 +267,7 @@
     </w:p>
     <w:p>
       <w:pPr>
-        <w:pStyle w:val="Normal1"/>
+        <w:pStyle w:val="LOnormal"/>
         <w:ind w:left="0" w:hanging="0"/>
         <w:rPr/>
       </w:pPr>
@@ -277,7 +277,7 @@
     </w:p>
     <w:p>
       <w:pPr>
-        <w:pStyle w:val="Normal1"/>
+        <w:pStyle w:val="LOnormal"/>
         <w:rPr>
           <w:rFonts w:ascii="Times New Roman" w:hAnsi="Times New Roman" w:eastAsia="Times New Roman" w:cs="Times New Roman"/>
         </w:rPr>
@@ -291,7 +291,7 @@
     </w:p>
     <w:p>
       <w:pPr>
-        <w:pStyle w:val="Normal1"/>
+        <w:pStyle w:val="LOnormal"/>
         <w:rPr>
           <w:sz w:val="32"/>
           <w:szCs w:val="32"/>
@@ -307,7 +307,7 @@
     </w:p>
     <w:p>
       <w:pPr>
-        <w:pStyle w:val="Normal1"/>
+        <w:pStyle w:val="LOnormal"/>
         <w:rPr>
           <w:sz w:val="32"/>
           <w:szCs w:val="32"/>
@@ -315,25 +315,16 @@
         </w:rPr>
       </w:pPr>
       <w:r>
-        <w:rPr/>
-      </w:r>
-    </w:p>
-    <w:p>
-      <w:pPr>
-        <w:pStyle w:val="Normal1"/>
         <w:rPr>
           <w:sz w:val="32"/>
           <w:szCs w:val="32"/>
           <w:u w:val="single"/>
         </w:rPr>
-      </w:pPr>
-      <w:r>
-        <w:rPr/>
-      </w:r>
-    </w:p>
-    <w:p>
-      <w:pPr>
-        <w:pStyle w:val="Normal1"/>
+      </w:r>
+    </w:p>
+    <w:p>
+      <w:pPr>
+        <w:pStyle w:val="LOnormal"/>
         <w:rPr>
           <w:sz w:val="32"/>
           <w:szCs w:val="32"/>
@@ -341,25 +332,16 @@
         </w:rPr>
       </w:pPr>
       <w:r>
-        <w:rPr/>
-      </w:r>
-    </w:p>
-    <w:p>
-      <w:pPr>
-        <w:pStyle w:val="Normal1"/>
         <w:rPr>
           <w:sz w:val="32"/>
           <w:szCs w:val="32"/>
           <w:u w:val="single"/>
         </w:rPr>
-      </w:pPr>
-      <w:r>
-        <w:rPr/>
-      </w:r>
-    </w:p>
-    <w:p>
-      <w:pPr>
-        <w:pStyle w:val="Normal1"/>
+      </w:r>
+    </w:p>
+    <w:p>
+      <w:pPr>
+        <w:pStyle w:val="LOnormal"/>
         <w:rPr>
           <w:sz w:val="32"/>
           <w:szCs w:val="32"/>
@@ -367,25 +349,16 @@
         </w:rPr>
       </w:pPr>
       <w:r>
-        <w:rPr/>
-      </w:r>
-    </w:p>
-    <w:p>
-      <w:pPr>
-        <w:pStyle w:val="Normal1"/>
         <w:rPr>
           <w:sz w:val="32"/>
           <w:szCs w:val="32"/>
           <w:u w:val="single"/>
         </w:rPr>
-      </w:pPr>
-      <w:r>
-        <w:rPr/>
-      </w:r>
-    </w:p>
-    <w:p>
-      <w:pPr>
-        <w:pStyle w:val="Normal1"/>
+      </w:r>
+    </w:p>
+    <w:p>
+      <w:pPr>
+        <w:pStyle w:val="LOnormal"/>
         <w:rPr>
           <w:sz w:val="32"/>
           <w:szCs w:val="32"/>
@@ -393,25 +366,16 @@
         </w:rPr>
       </w:pPr>
       <w:r>
-        <w:rPr/>
-      </w:r>
-    </w:p>
-    <w:p>
-      <w:pPr>
-        <w:pStyle w:val="Normal1"/>
         <w:rPr>
           <w:sz w:val="32"/>
           <w:szCs w:val="32"/>
           <w:u w:val="single"/>
         </w:rPr>
-      </w:pPr>
-      <w:r>
-        <w:rPr/>
-      </w:r>
-    </w:p>
-    <w:p>
-      <w:pPr>
-        <w:pStyle w:val="Normal1"/>
+      </w:r>
+    </w:p>
+    <w:p>
+      <w:pPr>
+        <w:pStyle w:val="LOnormal"/>
         <w:rPr>
           <w:sz w:val="32"/>
           <w:szCs w:val="32"/>
@@ -419,7 +383,79 @@
         </w:rPr>
       </w:pPr>
       <w:r>
-        <w:rPr/>
+        <w:rPr>
+          <w:sz w:val="32"/>
+          <w:szCs w:val="32"/>
+          <w:u w:val="single"/>
+        </w:rPr>
+      </w:r>
+    </w:p>
+    <w:p>
+      <w:pPr>
+        <w:pStyle w:val="LOnormal"/>
+        <w:rPr>
+          <w:sz w:val="32"/>
+          <w:szCs w:val="32"/>
+          <w:u w:val="single"/>
+        </w:rPr>
+      </w:pPr>
+      <w:r>
+        <w:rPr>
+          <w:sz w:val="32"/>
+          <w:szCs w:val="32"/>
+          <w:u w:val="single"/>
+        </w:rPr>
+      </w:r>
+    </w:p>
+    <w:p>
+      <w:pPr>
+        <w:pStyle w:val="LOnormal"/>
+        <w:rPr>
+          <w:sz w:val="32"/>
+          <w:szCs w:val="32"/>
+          <w:u w:val="single"/>
+        </w:rPr>
+      </w:pPr>
+      <w:r>
+        <w:rPr>
+          <w:sz w:val="32"/>
+          <w:szCs w:val="32"/>
+          <w:u w:val="single"/>
+        </w:rPr>
+      </w:r>
+    </w:p>
+    <w:p>
+      <w:pPr>
+        <w:pStyle w:val="LOnormal"/>
+        <w:rPr>
+          <w:sz w:val="32"/>
+          <w:szCs w:val="32"/>
+          <w:u w:val="single"/>
+        </w:rPr>
+      </w:pPr>
+      <w:r>
+        <w:rPr>
+          <w:sz w:val="32"/>
+          <w:szCs w:val="32"/>
+          <w:u w:val="single"/>
+        </w:rPr>
+      </w:r>
+    </w:p>
+    <w:p>
+      <w:pPr>
+        <w:pStyle w:val="LOnormal"/>
+        <w:rPr>
+          <w:sz w:val="32"/>
+          <w:szCs w:val="32"/>
+          <w:u w:val="single"/>
+        </w:rPr>
+      </w:pPr>
+      <w:r>
+        <w:rPr>
+          <w:sz w:val="32"/>
+          <w:szCs w:val="32"/>
+          <w:u w:val="single"/>
+        </w:rPr>
       </w:r>
       <w:bookmarkStart w:id="1" w:name="_qyvdu6qy0acd"/>
       <w:bookmarkStart w:id="2" w:name="_qyvdu6qy0acd"/>
@@ -439,7 +475,11 @@
         </w:rPr>
       </w:pPr>
       <w:r>
-        <w:rPr/>
+        <w:rPr>
+          <w:sz w:val="32"/>
+          <w:szCs w:val="32"/>
+          <w:u w:val="single"/>
+        </w:rPr>
       </w:r>
     </w:p>
     <w:p>
@@ -454,7 +494,11 @@
         </w:rPr>
       </w:pPr>
       <w:r>
-        <w:rPr/>
+        <w:rPr>
+          <w:sz w:val="32"/>
+          <w:szCs w:val="32"/>
+          <w:u w:val="single"/>
+        </w:rPr>
       </w:r>
     </w:p>
     <w:p>
@@ -469,7 +513,11 @@
         </w:rPr>
       </w:pPr>
       <w:r>
-        <w:rPr/>
+        <w:rPr>
+          <w:sz w:val="32"/>
+          <w:szCs w:val="32"/>
+          <w:u w:val="single"/>
+        </w:rPr>
       </w:r>
     </w:p>
     <w:p>
@@ -551,7 +599,7 @@
                         <wps:spPr>
                           <a:xfrm>
                             <a:off x="1992600" y="0"/>
-                            <a:ext cx="1906920" cy="965160"/>
+                            <a:ext cx="1906920" cy="964080"/>
                           </a:xfrm>
                           <a:prstGeom prst="ellipse">
                             <a:avLst/>
@@ -576,7 +624,7 @@
                           <w:txbxContent>
                             <w:p>
                               <w:pPr>
-                                <w:pStyle w:val="Normal1"/>
+                                <w:pStyle w:val="LOnormal"/>
                                 <w:spacing w:lineRule="exact" w:line="240" w:before="0" w:after="0"/>
                                 <w:ind w:left="0" w:right="0" w:hanging="0"/>
                                 <w:jc w:val="center"/>
@@ -604,7 +652,7 @@
                             </w:p>
                           </w:txbxContent>
                         </wps:txbx>
-                        <wps:bodyPr tIns="91440" bIns="91440" anchor="ctr">
+                        <wps:bodyPr lIns="0" rIns="0" tIns="0" bIns="0" anchor="ctr">
                           <a:noAutofit/>
                         </wps:bodyPr>
                       </wps:wsp>
@@ -612,8 +660,8 @@
                         <wps:cNvSpPr/>
                         <wps:spPr>
                           <a:xfrm flipH="1">
-                            <a:off x="953280" y="824400"/>
-                            <a:ext cx="1317600" cy="669960"/>
+                            <a:off x="952560" y="824400"/>
+                            <a:ext cx="1316520" cy="668520"/>
                           </a:xfrm>
                           <a:prstGeom prst="straightConnector1">
                             <a:avLst/>
@@ -639,7 +687,7 @@
                         <wps:spPr>
                           <a:xfrm>
                             <a:off x="2945880" y="965880"/>
-                            <a:ext cx="9000" cy="1256040"/>
+                            <a:ext cx="7560" cy="1256040"/>
                           </a:xfrm>
                           <a:prstGeom prst="straightConnector1">
                             <a:avLst/>
@@ -664,8 +712,8 @@
                         <wps:cNvSpPr/>
                         <wps:spPr>
                           <a:xfrm>
-                            <a:off x="3620880" y="824400"/>
-                            <a:ext cx="1283400" cy="707400"/>
+                            <a:off x="3621960" y="824400"/>
+                            <a:ext cx="1281960" cy="705960"/>
                           </a:xfrm>
                           <a:prstGeom prst="straightConnector1">
                             <a:avLst/>
@@ -691,7 +739,7 @@
                         <wps:spPr>
                           <a:xfrm>
                             <a:off x="0" y="1494720"/>
-                            <a:ext cx="1906920" cy="965160"/>
+                            <a:ext cx="1905480" cy="965160"/>
                           </a:xfrm>
                           <a:prstGeom prst="ellipse">
                             <a:avLst/>
@@ -716,7 +764,7 @@
                           <w:txbxContent>
                             <w:p>
                               <w:pPr>
-                                <w:pStyle w:val="Normal1"/>
+                                <w:pStyle w:val="LOnormal"/>
                                 <w:spacing w:lineRule="exact" w:line="240" w:before="0" w:after="0"/>
                                 <w:ind w:left="0" w:right="0" w:hanging="0"/>
                                 <w:jc w:val="center"/>
@@ -742,7 +790,7 @@
                             </w:p>
                           </w:txbxContent>
                         </wps:txbx>
-                        <wps:bodyPr tIns="91440" bIns="91440" anchor="ctr">
+                        <wps:bodyPr lIns="0" rIns="0" tIns="0" bIns="0" anchor="ctr">
                           <a:noAutofit/>
                         </wps:bodyPr>
                       </wps:wsp>
@@ -750,8 +798,8 @@
                         <wps:cNvSpPr/>
                         <wps:spPr>
                           <a:xfrm>
-                            <a:off x="1992600" y="2222640"/>
-                            <a:ext cx="1906920" cy="965160"/>
+                            <a:off x="1992600" y="2223720"/>
+                            <a:ext cx="1906920" cy="964080"/>
                           </a:xfrm>
                           <a:prstGeom prst="ellipse">
                             <a:avLst/>
@@ -776,7 +824,7 @@
                           <w:txbxContent>
                             <w:p>
                               <w:pPr>
-                                <w:pStyle w:val="Normal1"/>
+                                <w:pStyle w:val="LOnormal"/>
                                 <w:spacing w:lineRule="exact" w:line="240" w:before="0" w:after="0"/>
                                 <w:ind w:left="0" w:right="0" w:hanging="0"/>
                                 <w:jc w:val="center"/>
@@ -802,7 +850,7 @@
                             </w:p>
                           </w:txbxContent>
                         </wps:txbx>
-                        <wps:bodyPr tIns="91440" bIns="91440" anchor="ctr">
+                        <wps:bodyPr lIns="0" rIns="0" tIns="0" bIns="0" anchor="ctr">
                           <a:noAutofit/>
                         </wps:bodyPr>
                       </wps:wsp>
@@ -810,8 +858,8 @@
                         <wps:cNvSpPr/>
                         <wps:spPr>
                           <a:xfrm>
-                            <a:off x="4036680" y="1532160"/>
-                            <a:ext cx="1906920" cy="965160"/>
+                            <a:off x="4038120" y="1532160"/>
+                            <a:ext cx="1905480" cy="965160"/>
                           </a:xfrm>
                           <a:prstGeom prst="ellipse">
                             <a:avLst/>
@@ -836,7 +884,7 @@
                           <w:txbxContent>
                             <w:p>
                               <w:pPr>
-                                <w:pStyle w:val="Normal1"/>
+                                <w:pStyle w:val="LOnormal"/>
                                 <w:spacing w:lineRule="exact" w:line="240" w:before="0" w:after="0"/>
                                 <w:ind w:left="0" w:right="0" w:hanging="0"/>
                                 <w:jc w:val="center"/>
@@ -862,7 +910,7 @@
                             </w:p>
                           </w:txbxContent>
                         </wps:txbx>
-                        <wps:bodyPr tIns="91440" bIns="91440" anchor="ctr">
+                        <wps:bodyPr lIns="0" rIns="0" tIns="0" bIns="0" anchor="ctr">
                           <a:noAutofit/>
                         </wps:bodyPr>
                       </wps:wsp>
@@ -875,19 +923,21 @@
           <mc:Fallback>
             <w:pict>
               <v:group id="shape_0" alt="Shape1" style="position:absolute;margin-left:0pt;margin-top:-251.05pt;width:468pt;height:251pt" coordorigin="0,-5021" coordsize="9360,5020">
-                <v:oval id="shape_0" ID="Shape 2" path="l-2147483648,-2147483643l-2147483628,-2147483627l-2147483648,-2147483643l-2147483626,-2147483625xe" fillcolor="#cfe2f3" stroked="t" o:allowincell="f" style="position:absolute;left:3138;top:-5021;width:3002;height:1519;mso-wrap-style:square;v-text-anchor:middle;mso-position-vertical:top">
+                <v:oval id="shape_0" path="l-2147483648,-2147483643l-2147483628,-2147483627l-2147483648,-2147483643l-2147483626,-2147483625xe" fillcolor="#cfe2f3" stroked="t" o:allowincell="f" style="position:absolute;left:3138;top:-5021;width:3002;height:1517;mso-wrap-style:square;v-text-anchor:middle;mso-position-vertical:top">
                   <v:fill o:detectmouseclick="t" type="solid" color2="#301d0c"/>
                   <v:stroke color="black" weight="9360" joinstyle="round" endcap="flat"/>
                   <v:textbox>
                     <w:txbxContent>
                       <w:p>
                         <w:pPr>
-                          <w:pStyle w:val="Normal1"/>
+                          <w:pStyle w:val="LOnormal"/>
                           <w:spacing w:lineRule="exact" w:line="240" w:before="0" w:after="0"/>
                           <w:ind w:left="0" w:right="0" w:hanging="0"/>
                           <w:jc w:val="center"/>
                           <w:rPr/>
                         </w:pPr>
+                        <w:bookmarkStart w:id="6" w:name="_smj70k9q7pn1"/>
+                        <w:bookmarkEnd w:id="6"/>
                         <w:r>
                           <w:rPr>
                             <w:rFonts w:eastAsia="Arial" w:cs="Arial"/>
@@ -914,29 +964,29 @@
                   <v:stroke joinstyle="miter"/>
                   <v:path gradientshapeok="t" o:connecttype="rect" textboxrect="0,0,21600,21600"/>
                 </v:shapetype>
-                <v:shape id="shape_0" path="m0,0l-2147483648,-2147483647e" stroked="t" o:allowincell="f" style="position:absolute;left:1501;top:-3722;width:2074;height:1054;flip:x;mso-wrap-style:none;v-text-anchor:middle;mso-position-vertical:top" type="_x0000_t32">
+                <v:shape id="shape_0" path="m0,0l-2147483648,-2147483647e" stroked="t" o:allowincell="f" style="position:absolute;left:1500;top:-3722;width:2072;height:1052;flip:x;mso-wrap-style:none;v-text-anchor:middle;mso-position-vertical:top" type="_x0000_t32">
                   <v:fill o:detectmouseclick="t" on="false"/>
                   <v:stroke color="black" weight="9360" joinstyle="round" endcap="flat"/>
                   <w10:wrap type="square"/>
                 </v:shape>
-                <v:shape id="shape_0" path="m0,0l-2147483648,-2147483647e" stroked="t" o:allowincell="f" style="position:absolute;left:4639;top:-3500;width:13;height:1977;mso-wrap-style:none;v-text-anchor:middle;mso-position-vertical:top" type="_x0000_t32">
+                <v:shape id="shape_0" path="m0,0l-2147483648,-2147483647e" stroked="t" o:allowincell="f" style="position:absolute;left:4639;top:-3500;width:11;height:1977;mso-wrap-style:none;v-text-anchor:middle;mso-position-vertical:top" type="_x0000_t32">
                   <v:fill o:detectmouseclick="t" on="false"/>
                   <v:stroke color="black" weight="9360" joinstyle="round" endcap="flat"/>
                   <w10:wrap type="square"/>
                 </v:shape>
-                <v:shape id="shape_0" path="m0,0l-2147483648,-2147483647e" stroked="t" o:allowincell="f" style="position:absolute;left:5702;top:-3722;width:2020;height:1113;mso-wrap-style:none;v-text-anchor:middle;mso-position-vertical:top" type="_x0000_t32">
+                <v:shape id="shape_0" path="m0,0l-2147483648,-2147483647e" stroked="t" o:allowincell="f" style="position:absolute;left:5704;top:-3722;width:2018;height:1111;mso-wrap-style:none;v-text-anchor:middle;mso-position-vertical:top" type="_x0000_t32">
                   <v:fill o:detectmouseclick="t" on="false"/>
                   <v:stroke color="black" weight="9360" joinstyle="round" endcap="flat"/>
                   <w10:wrap type="square"/>
                 </v:shape>
-                <v:oval id="shape_0" ID="Shape 7" path="l-2147483648,-2147483643l-2147483628,-2147483627l-2147483648,-2147483643l-2147483626,-2147483625xe" fillcolor="#cfe2f3" stroked="t" o:allowincell="f" style="position:absolute;left:0;top:-2667;width:3002;height:1519;mso-wrap-style:square;v-text-anchor:middle;mso-position-vertical:top">
+                <v:oval id="shape_0" path="l-2147483648,-2147483643l-2147483628,-2147483627l-2147483648,-2147483643l-2147483626,-2147483625xe" fillcolor="#cfe2f3" stroked="t" o:allowincell="f" style="position:absolute;left:0;top:-2667;width:3000;height:1519;mso-wrap-style:square;v-text-anchor:middle;mso-position-vertical:top">
                   <v:fill o:detectmouseclick="t" type="solid" color2="#301d0c"/>
                   <v:stroke color="black" weight="9360" joinstyle="round" endcap="flat"/>
                   <v:textbox>
                     <w:txbxContent>
                       <w:p>
                         <w:pPr>
-                          <w:pStyle w:val="Normal1"/>
+                          <w:pStyle w:val="LOnormal"/>
                           <w:spacing w:lineRule="exact" w:line="240" w:before="0" w:after="0"/>
                           <w:ind w:left="0" w:right="0" w:hanging="0"/>
                           <w:jc w:val="center"/>
@@ -964,14 +1014,14 @@
                   </v:textbox>
                   <w10:wrap type="square"/>
                 </v:oval>
-                <v:oval id="shape_0" ID="Shape 8" path="l-2147483648,-2147483643l-2147483628,-2147483627l-2147483648,-2147483643l-2147483626,-2147483625xe" fillcolor="#cfe2f3" stroked="t" o:allowincell="f" style="position:absolute;left:3138;top:-1521;width:3002;height:1519;mso-wrap-style:square;v-text-anchor:middle;mso-position-vertical:top">
+                <v:oval id="shape_0" path="l-2147483648,-2147483643l-2147483628,-2147483627l-2147483648,-2147483643l-2147483626,-2147483625xe" fillcolor="#cfe2f3" stroked="t" o:allowincell="f" style="position:absolute;left:3138;top:-1519;width:3002;height:1517;mso-wrap-style:square;v-text-anchor:middle;mso-position-vertical:top">
                   <v:fill o:detectmouseclick="t" type="solid" color2="#301d0c"/>
                   <v:stroke color="black" weight="9360" joinstyle="round" endcap="flat"/>
                   <v:textbox>
                     <w:txbxContent>
                       <w:p>
                         <w:pPr>
-                          <w:pStyle w:val="Normal1"/>
+                          <w:pStyle w:val="LOnormal"/>
                           <w:spacing w:lineRule="exact" w:line="240" w:before="0" w:after="0"/>
                           <w:ind w:left="0" w:right="0" w:hanging="0"/>
                           <w:jc w:val="center"/>
@@ -999,14 +1049,14 @@
                   </v:textbox>
                   <w10:wrap type="square"/>
                 </v:oval>
-                <v:oval id="shape_0" ID="Shape 9" path="l-2147483648,-2147483643l-2147483628,-2147483627l-2147483648,-2147483643l-2147483626,-2147483625xe" fillcolor="#cfe2f3" stroked="t" o:allowincell="f" style="position:absolute;left:6357;top:-2608;width:3002;height:1519;mso-wrap-style:square;v-text-anchor:middle;mso-position-vertical:top">
+                <v:oval id="shape_0" path="l-2147483648,-2147483643l-2147483628,-2147483627l-2147483648,-2147483643l-2147483626,-2147483625xe" fillcolor="#cfe2f3" stroked="t" o:allowincell="f" style="position:absolute;left:6359;top:-2608;width:3000;height:1519;mso-wrap-style:square;v-text-anchor:middle;mso-position-vertical:top">
                   <v:fill o:detectmouseclick="t" type="solid" color2="#301d0c"/>
                   <v:stroke color="black" weight="9360" joinstyle="round" endcap="flat"/>
                   <v:textbox>
                     <w:txbxContent>
                       <w:p>
                         <w:pPr>
-                          <w:pStyle w:val="Normal1"/>
+                          <w:pStyle w:val="LOnormal"/>
                           <w:spacing w:lineRule="exact" w:line="240" w:before="0" w:after="0"/>
                           <w:ind w:left="0" w:right="0" w:hanging="0"/>
                           <w:jc w:val="center"/>
@@ -1042,7 +1092,7 @@
     </w:p>
     <w:p>
       <w:pPr>
-        <w:pStyle w:val="Normal1"/>
+        <w:pStyle w:val="LOnormal"/>
         <w:ind w:left="0" w:hanging="0"/>
         <w:rPr>
           <w:sz w:val="24"/>
@@ -1067,7 +1117,7 @@
     </w:p>
     <w:p>
       <w:pPr>
-        <w:pStyle w:val="Normal1"/>
+        <w:pStyle w:val="LOnormal"/>
         <w:ind w:left="0" w:hanging="0"/>
         <w:rPr>
           <w:sz w:val="24"/>
@@ -1092,7 +1142,7 @@
     </w:p>
     <w:p>
       <w:pPr>
-        <w:pStyle w:val="Normal1"/>
+        <w:pStyle w:val="LOnormal"/>
         <w:ind w:left="0" w:hanging="0"/>
         <w:rPr>
           <w:sz w:val="24"/>
@@ -1117,7 +1167,7 @@
     </w:p>
     <w:p>
       <w:pPr>
-        <w:pStyle w:val="Normal1"/>
+        <w:pStyle w:val="LOnormal"/>
         <w:ind w:left="0" w:hanging="0"/>
         <w:rPr>
           <w:sz w:val="24"/>
@@ -1142,7 +1192,7 @@
     </w:p>
     <w:p>
       <w:pPr>
-        <w:pStyle w:val="Normal1"/>
+        <w:pStyle w:val="LOnormal"/>
         <w:ind w:left="0" w:hanging="0"/>
         <w:rPr>
           <w:sz w:val="24"/>
@@ -1167,7 +1217,7 @@
     </w:p>
     <w:p>
       <w:pPr>
-        <w:pStyle w:val="Normal1"/>
+        <w:pStyle w:val="LOnormal"/>
         <w:ind w:left="0" w:hanging="0"/>
         <w:rPr>
           <w:sz w:val="24"/>
@@ -1184,7 +1234,7 @@
     </w:p>
     <w:p>
       <w:pPr>
-        <w:pStyle w:val="Normal1"/>
+        <w:pStyle w:val="LOnormal"/>
         <w:ind w:left="0" w:hanging="0"/>
         <w:rPr>
           <w:sz w:val="24"/>
@@ -1209,7 +1259,7 @@
     </w:p>
     <w:p>
       <w:pPr>
-        <w:pStyle w:val="Normal1"/>
+        <w:pStyle w:val="LOnormal"/>
         <w:ind w:left="0" w:hanging="0"/>
         <w:rPr>
           <w:sz w:val="24"/>
@@ -1226,7 +1276,7 @@
     </w:p>
     <w:p>
       <w:pPr>
-        <w:pStyle w:val="Normal1"/>
+        <w:pStyle w:val="LOnormal"/>
         <w:ind w:left="0" w:hanging="0"/>
         <w:rPr>
           <w:sz w:val="24"/>
@@ -1242,7 +1292,7 @@
     </w:p>
     <w:p>
       <w:pPr>
-        <w:pStyle w:val="Normal1"/>
+        <w:pStyle w:val="LOnormal"/>
         <w:ind w:left="0" w:hanging="0"/>
         <w:rPr>
           <w:sz w:val="32"/>
@@ -1259,7 +1309,7 @@
     </w:p>
     <w:p>
       <w:pPr>
-        <w:pStyle w:val="Normal1"/>
+        <w:pStyle w:val="LOnormal"/>
         <w:numPr>
           <w:ilvl w:val="0"/>
           <w:numId w:val="1"/>
@@ -1295,7 +1345,7 @@
     </w:p>
     <w:p>
       <w:pPr>
-        <w:pStyle w:val="Normal1"/>
+        <w:pStyle w:val="LOnormal"/>
         <w:numPr>
           <w:ilvl w:val="0"/>
           <w:numId w:val="1"/>
@@ -1333,7 +1383,7 @@
     </w:p>
     <w:p>
       <w:pPr>
-        <w:pStyle w:val="Normal1"/>
+        <w:pStyle w:val="LOnormal"/>
         <w:numPr>
           <w:ilvl w:val="1"/>
           <w:numId w:val="1"/>
@@ -1355,7 +1405,7 @@
     </w:p>
     <w:p>
       <w:pPr>
-        <w:pStyle w:val="Normal1"/>
+        <w:pStyle w:val="LOnormal"/>
         <w:numPr>
           <w:ilvl w:val="1"/>
           <w:numId w:val="1"/>
@@ -1377,7 +1427,7 @@
     </w:p>
     <w:p>
       <w:pPr>
-        <w:pStyle w:val="Normal1"/>
+        <w:pStyle w:val="LOnormal"/>
         <w:numPr>
           <w:ilvl w:val="1"/>
           <w:numId w:val="1"/>
@@ -1399,7 +1449,7 @@
     </w:p>
     <w:p>
       <w:pPr>
-        <w:pStyle w:val="Normal1"/>
+        <w:pStyle w:val="LOnormal"/>
         <w:numPr>
           <w:ilvl w:val="2"/>
           <w:numId w:val="1"/>
@@ -1421,7 +1471,7 @@
     </w:p>
     <w:p>
       <w:pPr>
-        <w:pStyle w:val="Normal1"/>
+        <w:pStyle w:val="LOnormal"/>
         <w:numPr>
           <w:ilvl w:val="2"/>
           <w:numId w:val="1"/>
@@ -1443,7 +1493,7 @@
     </w:p>
     <w:p>
       <w:pPr>
-        <w:pStyle w:val="Normal1"/>
+        <w:pStyle w:val="LOnormal"/>
         <w:numPr>
           <w:ilvl w:val="0"/>
           <w:numId w:val="1"/>
@@ -1465,7 +1515,7 @@
     </w:p>
     <w:p>
       <w:pPr>
-        <w:pStyle w:val="Normal1"/>
+        <w:pStyle w:val="LOnormal"/>
         <w:numPr>
           <w:ilvl w:val="1"/>
           <w:numId w:val="1"/>
@@ -1518,7 +1568,7 @@
     </w:p>
     <w:p>
       <w:pPr>
-        <w:pStyle w:val="Normal1"/>
+        <w:pStyle w:val="LOnormal"/>
         <w:numPr>
           <w:ilvl w:val="1"/>
           <w:numId w:val="1"/>
@@ -1571,7 +1621,7 @@
     </w:p>
     <w:p>
       <w:pPr>
-        <w:pStyle w:val="Normal1"/>
+        <w:pStyle w:val="LOnormal"/>
         <w:numPr>
           <w:ilvl w:val="1"/>
           <w:numId w:val="1"/>
@@ -1604,12 +1654,28 @@
           <w:sz w:val="24"/>
           <w:szCs w:val="24"/>
         </w:rPr>
-        <w:t>link: Jump to the Item Rating task.</w:t>
-      </w:r>
-    </w:p>
-    <w:p>
-      <w:pPr>
-        <w:pStyle w:val="Normal1"/>
+        <w:t xml:space="preserve">link: Jump to the </w:t>
+      </w:r>
+      <w:r>
+        <w:rPr>
+          <w:b/>
+          <w:bCs/>
+          <w:sz w:val="24"/>
+          <w:szCs w:val="24"/>
+        </w:rPr>
+        <w:t>Item Rating</w:t>
+      </w:r>
+      <w:r>
+        <w:rPr>
+          <w:sz w:val="24"/>
+          <w:szCs w:val="24"/>
+        </w:rPr>
+        <w:t xml:space="preserve"> task.</w:t>
+      </w:r>
+    </w:p>
+    <w:p>
+      <w:pPr>
+        <w:pStyle w:val="LOnormal"/>
         <w:numPr>
           <w:ilvl w:val="1"/>
           <w:numId w:val="1"/>
@@ -1642,12 +1708,28 @@
           <w:sz w:val="24"/>
           <w:szCs w:val="24"/>
         </w:rPr>
-        <w:t xml:space="preserve"> button: Jump to the Buy Item task.</w:t>
-      </w:r>
-    </w:p>
-    <w:p>
-      <w:pPr>
-        <w:pStyle w:val="Normal1"/>
+        <w:t xml:space="preserve"> button: Jump to the </w:t>
+      </w:r>
+      <w:r>
+        <w:rPr>
+          <w:b/>
+          <w:bCs/>
+          <w:sz w:val="24"/>
+          <w:szCs w:val="24"/>
+        </w:rPr>
+        <w:t>Buy Item</w:t>
+      </w:r>
+      <w:r>
+        <w:rPr>
+          <w:sz w:val="24"/>
+          <w:szCs w:val="24"/>
+        </w:rPr>
+        <w:t xml:space="preserve"> task.</w:t>
+      </w:r>
+    </w:p>
+    <w:p>
+      <w:pPr>
+        <w:pStyle w:val="LOnormal"/>
         <w:numPr>
           <w:ilvl w:val="1"/>
           <w:numId w:val="1"/>
@@ -1680,12 +1762,28 @@
           <w:sz w:val="24"/>
           <w:szCs w:val="24"/>
         </w:rPr>
-        <w:t>button: Jump to the Buy Item task.</w:t>
-      </w:r>
-    </w:p>
-    <w:p>
-      <w:pPr>
-        <w:pStyle w:val="Normal1"/>
+        <w:t xml:space="preserve">button: Jump to the </w:t>
+      </w:r>
+      <w:r>
+        <w:rPr>
+          <w:b/>
+          <w:bCs/>
+          <w:sz w:val="24"/>
+          <w:szCs w:val="24"/>
+        </w:rPr>
+        <w:t>Buy Item</w:t>
+      </w:r>
+      <w:r>
+        <w:rPr>
+          <w:sz w:val="24"/>
+          <w:szCs w:val="24"/>
+        </w:rPr>
+        <w:t xml:space="preserve"> task.</w:t>
+      </w:r>
+    </w:p>
+    <w:p>
+      <w:pPr>
+        <w:pStyle w:val="LOnormal"/>
         <w:numPr>
           <w:ilvl w:val="1"/>
           <w:numId w:val="1"/>
@@ -1726,12 +1824,37 @@
           <w:sz w:val="24"/>
           <w:szCs w:val="24"/>
         </w:rPr>
-        <w:t>button: Jump to the Edit Item task.</w:t>
-      </w:r>
-    </w:p>
-    <w:p>
-      <w:pPr>
-        <w:pStyle w:val="Normal1"/>
+        <w:t xml:space="preserve">button: Jump to the </w:t>
+      </w:r>
+      <w:r>
+        <w:rPr>
+          <w:b/>
+          <w:bCs/>
+          <w:sz w:val="24"/>
+          <w:szCs w:val="24"/>
+        </w:rPr>
+        <w:t>Cancel</w:t>
+      </w:r>
+      <w:r>
+        <w:rPr>
+          <w:b/>
+          <w:bCs/>
+          <w:sz w:val="24"/>
+          <w:szCs w:val="24"/>
+        </w:rPr>
+        <w:t xml:space="preserve"> Item</w:t>
+      </w:r>
+      <w:r>
+        <w:rPr>
+          <w:sz w:val="24"/>
+          <w:szCs w:val="24"/>
+        </w:rPr>
+        <w:t xml:space="preserve"> task.</w:t>
+      </w:r>
+    </w:p>
+    <w:p>
+      <w:pPr>
+        <w:pStyle w:val="LOnormal"/>
         <w:ind w:left="0" w:hanging="0"/>
         <w:rPr>
           <w:sz w:val="24"/>
@@ -1747,7 +1870,7 @@
     </w:p>
     <w:p>
       <w:pPr>
-        <w:pStyle w:val="Normal1"/>
+        <w:pStyle w:val="LOnormal"/>
         <w:ind w:left="0" w:hanging="0"/>
         <w:rPr>
           <w:sz w:val="32"/>
@@ -1766,7 +1889,7 @@
     </w:p>
     <w:p>
       <w:pPr>
-        <w:pStyle w:val="Normal1"/>
+        <w:pStyle w:val="LOnormal"/>
         <w:rPr>
           <w:sz w:val="28"/>
           <w:szCs w:val="28"/>
@@ -1782,7 +1905,7 @@
     </w:p>
     <w:p>
       <w:pPr>
-        <w:pStyle w:val="Normal1"/>
+        <w:pStyle w:val="LOnormal"/>
         <w:rPr>
           <w:sz w:val="28"/>
           <w:szCs w:val="28"/>
@@ -1797,7 +1920,7 @@
     </w:p>
     <w:p>
       <w:pPr>
-        <w:pStyle w:val="Normal1"/>
+        <w:pStyle w:val="LOnormal"/>
         <w:rPr>
           <w:sz w:val="32"/>
           <w:szCs w:val="32"/>
@@ -1826,7 +1949,7 @@
               <wp:inline distT="0" distB="0" distL="0" distR="0">
                 <wp:extent cx="1938020" cy="984885"/>
                 <wp:effectExtent l="0" t="0" r="0" b="0"/>
-                <wp:docPr id="6" name="Shape 2"/>
+                <wp:docPr id="6" name="Shape2"/>
                 <a:graphic xmlns:a="http://schemas.openxmlformats.org/drawingml/2006/main">
                   <a:graphicData uri="http://schemas.microsoft.com/office/word/2010/wordprocessingShape">
                     <wps:wsp>
@@ -1896,7 +2019,7 @@
           </mc:Choice>
           <mc:Fallback>
             <w:pict>
-              <v:oval id="shape_0" ID="Shape 2" path="l-2147483648,-2147483643l-2147483628,-2147483627l-2147483648,-2147483643l-2147483626,-2147483625xe" fillcolor="#cfe2f3" stroked="t" o:allowincell="f" style="position:absolute;margin-left:0pt;margin-top:-77.6pt;width:152.55pt;height:77.5pt;mso-wrap-style:square;v-text-anchor:middle;mso-position-vertical:top">
+              <v:oval id="shape_0" ID="Shape2" path="l-2147483648,-2147483643l-2147483628,-2147483627l-2147483648,-2147483643l-2147483626,-2147483625xe" fillcolor="#cfe2f3" stroked="t" o:allowincell="f" style="position:absolute;margin-left:0pt;margin-top:-77.6pt;width:152.55pt;height:77.5pt;mso-wrap-style:square;v-text-anchor:middle;mso-position-vertical:top">
                 <v:fill o:detectmouseclick="t" type="solid" color2="#301d0c"/>
                 <v:stroke color="black" weight="9360" joinstyle="round" endcap="flat"/>
                 <v:textbox>
@@ -1938,7 +2061,7 @@
     </w:p>
     <w:p>
       <w:pPr>
-        <w:pStyle w:val="Normal1"/>
+        <w:pStyle w:val="LOnormal"/>
         <w:rPr>
           <w:sz w:val="24"/>
           <w:szCs w:val="24"/>
@@ -1968,7 +2091,7 @@
     </w:p>
     <w:p>
       <w:pPr>
-        <w:pStyle w:val="Normal1"/>
+        <w:pStyle w:val="LOnormal"/>
         <w:rPr>
           <w:sz w:val="24"/>
           <w:szCs w:val="24"/>
@@ -1996,7 +2119,7 @@
     </w:p>
     <w:p>
       <w:pPr>
-        <w:pStyle w:val="Normal1"/>
+        <w:pStyle w:val="LOnormal"/>
         <w:rPr>
           <w:sz w:val="24"/>
           <w:szCs w:val="24"/>
@@ -2038,12 +2161,12 @@
           <w:sz w:val="24"/>
           <w:szCs w:val="24"/>
         </w:rPr>
-        <w:t xml:space="preserve">link and saving a   </w:t>
-      </w:r>
-    </w:p>
-    <w:p>
-      <w:pPr>
-        <w:pStyle w:val="Normal1"/>
+        <w:t>link and saving a</w:t>
+      </w:r>
+    </w:p>
+    <w:p>
+      <w:pPr>
+        <w:pStyle w:val="LOnormal"/>
         <w:rPr>
           <w:sz w:val="24"/>
           <w:szCs w:val="24"/>
@@ -2066,7 +2189,7 @@
     </w:p>
     <w:p>
       <w:pPr>
-        <w:pStyle w:val="Normal1"/>
+        <w:pStyle w:val="LOnormal"/>
         <w:rPr>
           <w:sz w:val="24"/>
           <w:szCs w:val="24"/>
@@ -2097,7 +2220,7 @@
     </w:p>
     <w:p>
       <w:pPr>
-        <w:pStyle w:val="Normal1"/>
+        <w:pStyle w:val="LOnormal"/>
         <w:rPr>
           <w:sz w:val="24"/>
           <w:szCs w:val="24"/>
@@ -2128,7 +2251,7 @@
     </w:p>
     <w:p>
       <w:pPr>
-        <w:pStyle w:val="Normal1"/>
+        <w:pStyle w:val="LOnormal"/>
         <w:rPr>
           <w:sz w:val="24"/>
           <w:szCs w:val="24"/>
@@ -2159,22 +2282,22 @@
     </w:p>
     <w:p>
       <w:pPr>
-        <w:pStyle w:val="Normal1"/>
-        <w:rPr>
-          <w:sz w:val="24"/>
-          <w:szCs w:val="24"/>
-        </w:rPr>
-      </w:pPr>
-      <w:r>
-        <w:rPr>
-          <w:sz w:val="24"/>
-          <w:szCs w:val="24"/>
-        </w:rPr>
-      </w:r>
-    </w:p>
-    <w:p>
-      <w:pPr>
-        <w:pStyle w:val="Normal1"/>
+        <w:pStyle w:val="LOnormal"/>
+        <w:rPr>
+          <w:sz w:val="24"/>
+          <w:szCs w:val="24"/>
+        </w:rPr>
+      </w:pPr>
+      <w:r>
+        <w:rPr>
+          <w:sz w:val="24"/>
+          <w:szCs w:val="24"/>
+        </w:rPr>
+      </w:r>
+    </w:p>
+    <w:p>
+      <w:pPr>
+        <w:pStyle w:val="LOnormal"/>
         <w:rPr>
           <w:sz w:val="32"/>
           <w:szCs w:val="32"/>
@@ -2197,7 +2320,7 @@
     </w:p>
     <w:p>
       <w:pPr>
-        <w:pStyle w:val="Normal1"/>
+        <w:pStyle w:val="LOnormal"/>
         <w:numPr>
           <w:ilvl w:val="0"/>
           <w:numId w:val="5"/>
@@ -2240,7 +2363,7 @@
     </w:p>
     <w:p>
       <w:pPr>
-        <w:pStyle w:val="Normal1"/>
+        <w:pStyle w:val="LOnormal"/>
         <w:numPr>
           <w:ilvl w:val="0"/>
           <w:numId w:val="5"/>
@@ -2269,7 +2392,7 @@
     </w:p>
     <w:p>
       <w:pPr>
-        <w:pStyle w:val="Normal1"/>
+        <w:pStyle w:val="LOnormal"/>
         <w:numPr>
           <w:ilvl w:val="1"/>
           <w:numId w:val="5"/>
@@ -2307,7 +2430,7 @@
     </w:p>
     <w:p>
       <w:pPr>
-        <w:pStyle w:val="Normal1"/>
+        <w:pStyle w:val="LOnormal"/>
         <w:numPr>
           <w:ilvl w:val="2"/>
           <w:numId w:val="5"/>
@@ -2329,7 +2452,7 @@
     </w:p>
     <w:p>
       <w:pPr>
-        <w:pStyle w:val="Normal1"/>
+        <w:pStyle w:val="LOnormal"/>
         <w:numPr>
           <w:ilvl w:val="2"/>
           <w:numId w:val="5"/>
@@ -2351,22 +2474,22 @@
     </w:p>
     <w:p>
       <w:pPr>
-        <w:pStyle w:val="Normal1"/>
-        <w:rPr>
-          <w:sz w:val="24"/>
-          <w:szCs w:val="24"/>
-        </w:rPr>
-      </w:pPr>
-      <w:r>
-        <w:rPr>
-          <w:sz w:val="24"/>
-          <w:szCs w:val="24"/>
-        </w:rPr>
-      </w:r>
-    </w:p>
-    <w:p>
-      <w:pPr>
-        <w:pStyle w:val="Normal1"/>
+        <w:pStyle w:val="LOnormal"/>
+        <w:rPr>
+          <w:sz w:val="24"/>
+          <w:szCs w:val="24"/>
+        </w:rPr>
+      </w:pPr>
+      <w:r>
+        <w:rPr>
+          <w:sz w:val="24"/>
+          <w:szCs w:val="24"/>
+        </w:rPr>
+      </w:r>
+    </w:p>
+    <w:p>
+      <w:pPr>
+        <w:pStyle w:val="LOnormal"/>
         <w:rPr>
           <w:sz w:val="32"/>
           <w:szCs w:val="32"/>
@@ -2383,7 +2506,7 @@
     </w:p>
     <w:p>
       <w:pPr>
-        <w:pStyle w:val="Normal1"/>
+        <w:pStyle w:val="LOnormal"/>
         <w:rPr/>
       </w:pPr>
       <w:r>
@@ -2392,7 +2515,7 @@
     </w:p>
     <w:p>
       <w:pPr>
-        <w:pStyle w:val="Normal1"/>
+        <w:pStyle w:val="LOnormal"/>
         <w:rPr/>
       </w:pPr>
       <w:r>
@@ -2419,9 +2542,9 @@
           <w:u w:val="single"/>
         </w:rPr>
       </w:r>
-      <w:bookmarkStart w:id="6" w:name="_ku9f7bpnmobw"/>
       <w:bookmarkStart w:id="7" w:name="_ku9f7bpnmobw"/>
-      <w:bookmarkEnd w:id="7"/>
+      <w:bookmarkStart w:id="8" w:name="_ku9f7bpnmobw"/>
+      <w:bookmarkEnd w:id="8"/>
     </w:p>
     <w:p>
       <w:pPr>
@@ -2436,8 +2559,8 @@
           <w:u w:val="single"/>
         </w:rPr>
       </w:pPr>
-      <w:bookmarkStart w:id="8" w:name="_crgbyeh2icjd"/>
-      <w:bookmarkEnd w:id="8"/>
+      <w:bookmarkStart w:id="9" w:name="_crgbyeh2icjd"/>
+      <w:bookmarkEnd w:id="9"/>
       <w:r>
         <w:rPr>
           <w:sz w:val="32"/>
@@ -2456,7 +2579,7 @@
     </w:p>
     <w:p>
       <w:pPr>
-        <w:pStyle w:val="Normal1"/>
+        <w:pStyle w:val="LOnormal"/>
         <w:rPr>
           <w:sz w:val="28"/>
           <w:szCs w:val="28"/>
@@ -2476,7 +2599,7 @@
     </w:p>
     <w:p>
       <w:pPr>
-        <w:pStyle w:val="Normal1"/>
+        <w:pStyle w:val="LOnormal"/>
         <w:rPr>
           <w:sz w:val="28"/>
           <w:szCs w:val="28"/>
@@ -2491,7 +2614,7 @@
     </w:p>
     <w:p>
       <w:pPr>
-        <w:pStyle w:val="Normal1"/>
+        <w:pStyle w:val="LOnormal"/>
         <w:rPr>
           <w:sz w:val="32"/>
           <w:szCs w:val="32"/>
@@ -2519,7 +2642,7 @@
               <wp:inline distT="0" distB="0" distL="0" distR="0">
                 <wp:extent cx="1938020" cy="987425"/>
                 <wp:effectExtent l="0" t="0" r="0" b="0"/>
-                <wp:docPr id="8" name="Shape 2"/>
+                <wp:docPr id="8" name="Shape3"/>
                 <a:graphic xmlns:a="http://schemas.openxmlformats.org/drawingml/2006/main">
                   <a:graphicData uri="http://schemas.microsoft.com/office/word/2010/wordprocessingShape">
                     <wps:wsp>
@@ -2589,7 +2712,7 @@
           </mc:Choice>
           <mc:Fallback>
             <w:pict>
-              <v:oval id="shape_0" ID="Shape 2" path="l-2147483648,-2147483643l-2147483628,-2147483627l-2147483648,-2147483643l-2147483626,-2147483625xe" fillcolor="#cfe2f3" stroked="t" o:allowincell="f" style="position:absolute;margin-left:0pt;margin-top:-77.8pt;width:152.55pt;height:77.7pt;mso-wrap-style:square;v-text-anchor:middle;mso-position-vertical:top">
+              <v:oval id="shape_0" ID="Shape3" path="l-2147483648,-2147483643l-2147483628,-2147483627l-2147483648,-2147483643l-2147483626,-2147483625xe" fillcolor="#cfe2f3" stroked="t" o:allowincell="f" style="position:absolute;margin-left:0pt;margin-top:-77.8pt;width:152.55pt;height:77.7pt;mso-wrap-style:square;v-text-anchor:middle;mso-position-vertical:top">
                 <v:fill o:detectmouseclick="t" type="solid" color2="#301d0c"/>
                 <v:stroke color="black" weight="9360" joinstyle="round" endcap="flat"/>
                 <v:textbox>
@@ -2631,383 +2754,641 @@
     </w:p>
     <w:p>
       <w:pPr>
-        <w:pStyle w:val="Normal1"/>
-        <w:rPr>
-          <w:sz w:val="24"/>
-          <w:szCs w:val="24"/>
-        </w:rPr>
-      </w:pPr>
-      <w:r>
-        <w:rPr>
-          <w:b/>
-        </w:rPr>
-        <w:t xml:space="preserve">   </w:t>
-      </w:r>
-      <w:r>
-        <w:rPr>
-          <w:b/>
-          <w:sz w:val="24"/>
-          <w:szCs w:val="24"/>
+        <w:pStyle w:val="TextBody"/>
+        <w:rPr>
+          <w:rFonts w:ascii="Arial" w:hAnsi="Arial"/>
+          <w:sz w:val="24"/>
+          <w:szCs w:val="24"/>
+        </w:rPr>
+      </w:pPr>
+      <w:bookmarkStart w:id="10" w:name="docs-internal-guid-a49198fa-7fff-b455-5e"/>
+      <w:bookmarkEnd w:id="10"/>
+      <w:r>
+        <w:rPr>
+          <w:b/>
+          <w:i w:val="false"/>
+          <w:caps w:val="false"/>
+          <w:smallCaps w:val="false"/>
+          <w:strike w:val="false"/>
+          <w:dstrike w:val="false"/>
+          <w:color w:val="000000"/>
+          <w:sz w:val="24"/>
+          <w:szCs w:val="24"/>
+          <w:u w:val="none"/>
+          <w:effect w:val="none"/>
+          <w:shd w:fill="auto" w:val="clear"/>
         </w:rPr>
         <w:t xml:space="preserve">Lock Types: </w:t>
       </w:r>
       <w:r>
         <w:rPr>
-          <w:sz w:val="24"/>
-          <w:szCs w:val="24"/>
-        </w:rPr>
-        <w:t>1 write to database if Item’s description is updated.</w:t>
-      </w:r>
-    </w:p>
-    <w:p>
-      <w:pPr>
-        <w:pStyle w:val="Normal1"/>
-        <w:rPr>
-          <w:sz w:val="24"/>
-          <w:szCs w:val="24"/>
-        </w:rPr>
-      </w:pPr>
-      <w:r>
-        <w:rPr/>
-        <w:t xml:space="preserve">   </w:t>
-      </w:r>
-      <w:r>
-        <w:rPr>
-          <w:b/>
-          <w:sz w:val="24"/>
-          <w:szCs w:val="24"/>
+          <w:b w:val="false"/>
+          <w:i w:val="false"/>
+          <w:caps w:val="false"/>
+          <w:smallCaps w:val="false"/>
+          <w:strike w:val="false"/>
+          <w:dstrike w:val="false"/>
+          <w:color w:val="000000"/>
+          <w:sz w:val="24"/>
+          <w:szCs w:val="24"/>
+          <w:u w:val="none"/>
+          <w:effect w:val="none"/>
+          <w:shd w:fill="auto" w:val="clear"/>
+        </w:rPr>
+        <w:t>1 write to database when a User purchases the item</w:t>
+      </w:r>
+    </w:p>
+    <w:p>
+      <w:pPr>
+        <w:pStyle w:val="TextBody"/>
+        <w:bidi w:val="0"/>
+        <w:spacing w:lineRule="auto" w:line="331" w:before="0" w:after="0"/>
+        <w:rPr>
+          <w:rFonts w:ascii="Arial" w:hAnsi="Arial"/>
+          <w:sz w:val="24"/>
+          <w:szCs w:val="24"/>
+        </w:rPr>
+      </w:pPr>
+      <w:r>
+        <w:rPr>
+          <w:b/>
+          <w:i w:val="false"/>
+          <w:caps w:val="false"/>
+          <w:smallCaps w:val="false"/>
+          <w:strike w:val="false"/>
+          <w:dstrike w:val="false"/>
+          <w:color w:val="000000"/>
+          <w:sz w:val="24"/>
+          <w:szCs w:val="24"/>
+          <w:u w:val="none"/>
+          <w:effect w:val="none"/>
+          <w:shd w:fill="auto" w:val="clear"/>
         </w:rPr>
         <w:t xml:space="preserve">Number of Lock: </w:t>
       </w:r>
       <w:r>
         <w:rPr>
-          <w:sz w:val="24"/>
-          <w:szCs w:val="24"/>
+          <w:b w:val="false"/>
+          <w:i w:val="false"/>
+          <w:caps w:val="false"/>
+          <w:smallCaps w:val="false"/>
+          <w:strike w:val="false"/>
+          <w:dstrike w:val="false"/>
+          <w:color w:val="000000"/>
+          <w:sz w:val="24"/>
+          <w:szCs w:val="24"/>
+          <w:u w:val="none"/>
+          <w:effect w:val="none"/>
+          <w:shd w:fill="auto" w:val="clear"/>
         </w:rPr>
         <w:t>Single</w:t>
       </w:r>
     </w:p>
     <w:p>
       <w:pPr>
-        <w:pStyle w:val="Normal1"/>
-        <w:rPr>
-          <w:sz w:val="24"/>
-          <w:szCs w:val="24"/>
-        </w:rPr>
-      </w:pPr>
-      <w:r>
-        <w:rPr>
-          <w:sz w:val="24"/>
-          <w:szCs w:val="24"/>
-        </w:rPr>
-        <w:t xml:space="preserve">   </w:t>
-      </w:r>
-      <w:r>
-        <w:rPr>
-          <w:b/>
-          <w:sz w:val="24"/>
-          <w:szCs w:val="24"/>
+        <w:pStyle w:val="TextBody"/>
+        <w:bidi w:val="0"/>
+        <w:spacing w:lineRule="auto" w:line="331" w:before="0" w:after="0"/>
+        <w:rPr>
+          <w:rFonts w:ascii="Arial" w:hAnsi="Arial"/>
+          <w:sz w:val="24"/>
+          <w:szCs w:val="24"/>
+        </w:rPr>
+      </w:pPr>
+      <w:r>
+        <w:rPr>
+          <w:b/>
+          <w:i w:val="false"/>
+          <w:caps w:val="false"/>
+          <w:smallCaps w:val="false"/>
+          <w:strike w:val="false"/>
+          <w:dstrike w:val="false"/>
+          <w:color w:val="000000"/>
+          <w:sz w:val="24"/>
+          <w:szCs w:val="24"/>
+          <w:u w:val="none"/>
+          <w:effect w:val="none"/>
+          <w:shd w:fill="auto" w:val="clear"/>
         </w:rPr>
         <w:t xml:space="preserve">Enabling Conditions: </w:t>
       </w:r>
       <w:r>
         <w:rPr>
-          <w:sz w:val="24"/>
-          <w:szCs w:val="24"/>
-        </w:rPr>
-        <w:t xml:space="preserve">Enabled when clicking on </w:t>
+          <w:b w:val="false"/>
+          <w:i w:val="false"/>
+          <w:caps w:val="false"/>
+          <w:smallCaps w:val="false"/>
+          <w:strike w:val="false"/>
+          <w:dstrike w:val="false"/>
+          <w:color w:val="000000"/>
+          <w:sz w:val="24"/>
+          <w:szCs w:val="24"/>
+          <w:u w:val="none"/>
+          <w:effect w:val="none"/>
+          <w:shd w:fill="auto" w:val="clear"/>
+        </w:rPr>
+        <w:t xml:space="preserve">Enabled when a User bids on an Item, or clicks on the </w:t>
       </w:r>
       <w:r>
         <w:rPr>
           <w:b/>
           <w:i/>
-          <w:sz w:val="24"/>
-          <w:szCs w:val="24"/>
-        </w:rPr>
-        <w:t xml:space="preserve">Edit Description </w:t>
-      </w:r>
-      <w:r>
-        <w:rPr>
-          <w:sz w:val="24"/>
-          <w:szCs w:val="24"/>
-        </w:rPr>
-        <w:t xml:space="preserve">link and saving a   </w:t>
-      </w:r>
-    </w:p>
-    <w:p>
-      <w:pPr>
-        <w:pStyle w:val="Normal1"/>
-        <w:rPr>
-          <w:sz w:val="24"/>
-          <w:szCs w:val="24"/>
-        </w:rPr>
-      </w:pPr>
-      <w:r>
-        <w:rPr>
-          <w:sz w:val="24"/>
-          <w:szCs w:val="24"/>
-        </w:rPr>
-        <w:t xml:space="preserve">   </w:t>
-      </w:r>
-      <w:r>
-        <w:rPr>
-          <w:sz w:val="24"/>
-          <w:szCs w:val="24"/>
-        </w:rPr>
-        <w:t>new itemDescription.</w:t>
-      </w:r>
-    </w:p>
-    <w:p>
-      <w:pPr>
-        <w:pStyle w:val="Normal1"/>
-        <w:rPr>
-          <w:sz w:val="24"/>
-          <w:szCs w:val="24"/>
-        </w:rPr>
-      </w:pPr>
-      <w:r>
-        <w:rPr>
-          <w:sz w:val="24"/>
-          <w:szCs w:val="24"/>
-        </w:rPr>
-        <w:t xml:space="preserve">   </w:t>
-      </w:r>
-      <w:r>
-        <w:rPr>
-          <w:b/>
-          <w:sz w:val="24"/>
-          <w:szCs w:val="24"/>
+          <w:caps w:val="false"/>
+          <w:smallCaps w:val="false"/>
+          <w:strike w:val="false"/>
+          <w:dstrike w:val="false"/>
+          <w:color w:val="000000"/>
+          <w:sz w:val="24"/>
+          <w:szCs w:val="24"/>
+          <w:u w:val="none"/>
+          <w:effect w:val="none"/>
+          <w:shd w:fill="auto" w:val="clear"/>
+        </w:rPr>
+        <w:t xml:space="preserve">Get It Now </w:t>
+      </w:r>
+      <w:r>
+        <w:rPr>
+          <w:b w:val="false"/>
+          <w:i w:val="false"/>
+          <w:caps w:val="false"/>
+          <w:smallCaps w:val="false"/>
+          <w:strike w:val="false"/>
+          <w:dstrike w:val="false"/>
+          <w:color w:val="000000"/>
+          <w:sz w:val="24"/>
+          <w:szCs w:val="24"/>
+          <w:u w:val="none"/>
+          <w:effect w:val="none"/>
+          <w:shd w:fill="auto" w:val="clear"/>
+        </w:rPr>
+        <w:t>button</w:t>
+      </w:r>
+      <w:r>
+        <w:rPr>
+          <w:b w:val="false"/>
+          <w:caps w:val="false"/>
+          <w:smallCaps w:val="false"/>
+          <w:strike w:val="false"/>
+          <w:dstrike w:val="false"/>
+          <w:color w:val="000000"/>
+          <w:sz w:val="24"/>
+          <w:szCs w:val="24"/>
+          <w:u w:val="none"/>
+          <w:effect w:val="none"/>
+          <w:shd w:fill="auto" w:val="clear"/>
+        </w:rPr>
+        <w:t xml:space="preserve"> </w:t>
+      </w:r>
+      <w:r>
+        <w:rPr>
+          <w:b w:val="false"/>
+          <w:i w:val="false"/>
+          <w:caps w:val="false"/>
+          <w:smallCaps w:val="false"/>
+          <w:strike w:val="false"/>
+          <w:dstrike w:val="false"/>
+          <w:color w:val="000000"/>
+          <w:sz w:val="24"/>
+          <w:szCs w:val="24"/>
+          <w:u w:val="none"/>
+          <w:effect w:val="none"/>
+          <w:shd w:fill="auto" w:val="clear"/>
+        </w:rPr>
+        <w:t>link.</w:t>
+      </w:r>
+    </w:p>
+    <w:p>
+      <w:pPr>
+        <w:pStyle w:val="TextBody"/>
+        <w:bidi w:val="0"/>
+        <w:spacing w:lineRule="auto" w:line="331" w:before="0" w:after="0"/>
+        <w:rPr>
+          <w:rFonts w:ascii="Arial" w:hAnsi="Arial"/>
+          <w:sz w:val="24"/>
+          <w:szCs w:val="24"/>
+        </w:rPr>
+      </w:pPr>
+      <w:r>
+        <w:rPr>
+          <w:b/>
+          <w:i w:val="false"/>
+          <w:caps w:val="false"/>
+          <w:smallCaps w:val="false"/>
+          <w:strike w:val="false"/>
+          <w:dstrike w:val="false"/>
+          <w:color w:val="000000"/>
+          <w:sz w:val="24"/>
+          <w:szCs w:val="24"/>
+          <w:u w:val="none"/>
+          <w:effect w:val="none"/>
+          <w:shd w:fill="auto" w:val="clear"/>
         </w:rPr>
         <w:t>Frequency:</w:t>
       </w:r>
       <w:r>
         <w:rPr>
-          <w:sz w:val="24"/>
-          <w:szCs w:val="24"/>
-        </w:rPr>
-        <w:t xml:space="preserve"> Low</w:t>
-      </w:r>
-    </w:p>
-    <w:p>
-      <w:pPr>
-        <w:pStyle w:val="Normal1"/>
-        <w:rPr>
-          <w:sz w:val="24"/>
-          <w:szCs w:val="24"/>
-        </w:rPr>
-      </w:pPr>
-      <w:r>
-        <w:rPr>
-          <w:sz w:val="24"/>
-          <w:szCs w:val="24"/>
-        </w:rPr>
-        <w:t xml:space="preserve">   </w:t>
-      </w:r>
-      <w:r>
-        <w:rPr>
-          <w:b/>
-          <w:sz w:val="24"/>
-          <w:szCs w:val="24"/>
+          <w:b w:val="false"/>
+          <w:caps w:val="false"/>
+          <w:smallCaps w:val="false"/>
+          <w:strike w:val="false"/>
+          <w:dstrike w:val="false"/>
+          <w:color w:val="000000"/>
+          <w:sz w:val="24"/>
+          <w:szCs w:val="24"/>
+          <w:u w:val="none"/>
+          <w:effect w:val="none"/>
+          <w:shd w:fill="auto" w:val="clear"/>
+        </w:rPr>
+        <w:t xml:space="preserve"> </w:t>
+      </w:r>
+      <w:r>
+        <w:rPr>
+          <w:b w:val="false"/>
+          <w:i w:val="false"/>
+          <w:caps w:val="false"/>
+          <w:smallCaps w:val="false"/>
+          <w:strike w:val="false"/>
+          <w:dstrike w:val="false"/>
+          <w:color w:val="000000"/>
+          <w:sz w:val="24"/>
+          <w:szCs w:val="24"/>
+          <w:u w:val="none"/>
+          <w:effect w:val="none"/>
+          <w:shd w:fill="auto" w:val="clear"/>
+        </w:rPr>
+        <w:t>Low</w:t>
+      </w:r>
+    </w:p>
+    <w:p>
+      <w:pPr>
+        <w:pStyle w:val="TextBody"/>
+        <w:bidi w:val="0"/>
+        <w:spacing w:lineRule="auto" w:line="331" w:before="0" w:after="0"/>
+        <w:rPr>
+          <w:rFonts w:ascii="Arial" w:hAnsi="Arial"/>
+          <w:sz w:val="24"/>
+          <w:szCs w:val="24"/>
+        </w:rPr>
+      </w:pPr>
+      <w:r>
+        <w:rPr>
+          <w:b/>
+          <w:i w:val="false"/>
+          <w:caps w:val="false"/>
+          <w:smallCaps w:val="false"/>
+          <w:strike w:val="false"/>
+          <w:dstrike w:val="false"/>
+          <w:color w:val="000000"/>
+          <w:sz w:val="24"/>
+          <w:szCs w:val="24"/>
+          <w:u w:val="none"/>
+          <w:effect w:val="none"/>
+          <w:shd w:fill="auto" w:val="clear"/>
         </w:rPr>
         <w:t xml:space="preserve">Consistency (ACID): </w:t>
       </w:r>
       <w:r>
         <w:rPr>
-          <w:sz w:val="24"/>
-          <w:szCs w:val="24"/>
+          <w:b w:val="false"/>
+          <w:i w:val="false"/>
+          <w:caps w:val="false"/>
+          <w:smallCaps w:val="false"/>
+          <w:strike w:val="false"/>
+          <w:dstrike w:val="false"/>
+          <w:color w:val="000000"/>
+          <w:sz w:val="24"/>
+          <w:szCs w:val="24"/>
+          <w:u w:val="none"/>
+          <w:effect w:val="none"/>
+          <w:shd w:fill="auto" w:val="clear"/>
         </w:rPr>
         <w:t>is not critical, even if users are viewing the item.</w:t>
       </w:r>
     </w:p>
     <w:p>
       <w:pPr>
-        <w:pStyle w:val="Normal1"/>
-        <w:rPr>
-          <w:sz w:val="24"/>
-          <w:szCs w:val="24"/>
-        </w:rPr>
-      </w:pPr>
-      <w:r>
-        <w:rPr>
-          <w:sz w:val="24"/>
-          <w:szCs w:val="24"/>
-        </w:rPr>
-        <w:t xml:space="preserve">   </w:t>
-      </w:r>
-      <w:r>
-        <w:rPr>
-          <w:b/>
-          <w:sz w:val="24"/>
-          <w:szCs w:val="24"/>
+        <w:pStyle w:val="TextBody"/>
+        <w:bidi w:val="0"/>
+        <w:spacing w:lineRule="auto" w:line="331" w:before="0" w:after="0"/>
+        <w:rPr>
+          <w:rFonts w:ascii="Arial" w:hAnsi="Arial"/>
+          <w:sz w:val="24"/>
+          <w:szCs w:val="24"/>
+        </w:rPr>
+      </w:pPr>
+      <w:r>
+        <w:rPr>
+          <w:b/>
+          <w:i w:val="false"/>
+          <w:caps w:val="false"/>
+          <w:smallCaps w:val="false"/>
+          <w:strike w:val="false"/>
+          <w:dstrike w:val="false"/>
+          <w:color w:val="000000"/>
+          <w:sz w:val="24"/>
+          <w:szCs w:val="24"/>
+          <w:u w:val="none"/>
+          <w:effect w:val="none"/>
+          <w:shd w:fill="auto" w:val="clear"/>
         </w:rPr>
         <w:t xml:space="preserve">Subtasks: </w:t>
       </w:r>
       <w:r>
         <w:rPr>
-          <w:sz w:val="24"/>
-          <w:szCs w:val="24"/>
+          <w:b w:val="false"/>
+          <w:i w:val="false"/>
+          <w:caps w:val="false"/>
+          <w:smallCaps w:val="false"/>
+          <w:strike w:val="false"/>
+          <w:dstrike w:val="false"/>
+          <w:color w:val="000000"/>
+          <w:sz w:val="24"/>
+          <w:szCs w:val="24"/>
+          <w:u w:val="none"/>
+          <w:effect w:val="none"/>
+          <w:shd w:fill="auto" w:val="clear"/>
         </w:rPr>
         <w:t>Mother task is not needed. No decomposition needed.</w:t>
       </w:r>
     </w:p>
     <w:p>
       <w:pPr>
-        <w:pStyle w:val="Normal1"/>
-        <w:rPr>
-          <w:sz w:val="24"/>
-          <w:szCs w:val="24"/>
-        </w:rPr>
-      </w:pPr>
-      <w:r>
-        <w:rPr>
-          <w:sz w:val="24"/>
-          <w:szCs w:val="24"/>
-        </w:rPr>
-        <w:t xml:space="preserve">   </w:t>
-      </w:r>
-    </w:p>
-    <w:p>
-      <w:pPr>
-        <w:pStyle w:val="Normal1"/>
-        <w:rPr>
-          <w:sz w:val="32"/>
-          <w:szCs w:val="32"/>
-        </w:rPr>
-      </w:pPr>
-      <w:r>
-        <w:rPr>
-          <w:sz w:val="32"/>
-          <w:szCs w:val="32"/>
-        </w:rPr>
-        <w:t xml:space="preserve">  </w:t>
-      </w:r>
-      <w:r>
-        <w:rPr>
-          <w:sz w:val="32"/>
-          <w:szCs w:val="32"/>
+        <w:pStyle w:val="Heading4"/>
+        <w:bidi w:val="0"/>
+        <w:spacing w:lineRule="auto" w:line="331" w:before="280" w:after="80"/>
+        <w:rPr>
+          <w:rFonts w:ascii="Arial" w:hAnsi="Arial"/>
+          <w:b w:val="false"/>
+          <w:b w:val="false"/>
+          <w:i w:val="false"/>
+          <w:i w:val="false"/>
+          <w:caps w:val="false"/>
+          <w:smallCaps w:val="false"/>
+          <w:strike w:val="false"/>
+          <w:dstrike w:val="false"/>
+          <w:color w:val="666666"/>
+          <w:sz w:val="24"/>
+          <w:szCs w:val="24"/>
+          <w:u w:val="none"/>
+          <w:effect w:val="none"/>
+          <w:shd w:fill="auto" w:val="clear"/>
+        </w:rPr>
+      </w:pPr>
+      <w:r>
+        <w:rPr>
+          <w:b w:val="false"/>
+          <w:i w:val="false"/>
+          <w:caps w:val="false"/>
+          <w:smallCaps w:val="false"/>
+          <w:strike w:val="false"/>
+          <w:dstrike w:val="false"/>
+          <w:color w:val="666666"/>
+          <w:sz w:val="24"/>
+          <w:szCs w:val="24"/>
+          <w:u w:val="none"/>
+          <w:effect w:val="none"/>
+          <w:shd w:fill="auto" w:val="clear"/>
         </w:rPr>
         <w:t>Abstract Code</w:t>
       </w:r>
     </w:p>
     <w:p>
       <w:pPr>
-        <w:pStyle w:val="Normal1"/>
+        <w:pStyle w:val="TextBody"/>
         <w:numPr>
           <w:ilvl w:val="0"/>
           <w:numId w:val="6"/>
         </w:numPr>
-        <w:ind w:left="720" w:hanging="360"/>
-        <w:rPr>
-          <w:sz w:val="24"/>
-          <w:szCs w:val="24"/>
-        </w:rPr>
-      </w:pPr>
-      <w:r>
-        <w:rPr>
-          <w:sz w:val="32"/>
-          <w:szCs w:val="32"/>
-        </w:rPr>
-        <w:t xml:space="preserve">  </w:t>
-      </w:r>
-      <w:r>
-        <w:rPr>
-          <w:sz w:val="24"/>
-          <w:szCs w:val="24"/>
+        <w:tabs>
+          <w:tab w:val="clear" w:pos="720"/>
+          <w:tab w:val="left" w:pos="0" w:leader="none"/>
+        </w:tabs>
+        <w:bidi w:val="0"/>
+        <w:spacing w:lineRule="auto" w:line="331" w:before="0" w:after="0"/>
+        <w:ind w:left="709" w:hanging="283"/>
+        <w:rPr>
+          <w:rFonts w:ascii="Arial" w:hAnsi="Arial"/>
+          <w:caps w:val="false"/>
+          <w:smallCaps w:val="false"/>
+          <w:strike w:val="false"/>
+          <w:dstrike w:val="false"/>
+          <w:color w:val="000000"/>
+          <w:sz w:val="24"/>
+          <w:szCs w:val="24"/>
+          <w:u w:val="none"/>
+          <w:effect w:val="none"/>
+          <w:shd w:fill="auto" w:val="clear"/>
+        </w:rPr>
+      </w:pPr>
+      <w:r>
+        <w:rPr>
+          <w:b w:val="false"/>
+          <w:i w:val="false"/>
+          <w:caps w:val="false"/>
+          <w:smallCaps w:val="false"/>
+          <w:strike w:val="false"/>
+          <w:dstrike w:val="false"/>
+          <w:color w:val="000000"/>
+          <w:sz w:val="24"/>
+          <w:szCs w:val="24"/>
+          <w:u w:val="none"/>
+          <w:effect w:val="none"/>
+          <w:shd w:fill="auto" w:val="clear"/>
         </w:rPr>
         <w:t>User can purchase Item by:</w:t>
       </w:r>
     </w:p>
     <w:p>
       <w:pPr>
-        <w:pStyle w:val="Normal1"/>
+        <w:pStyle w:val="TextBody"/>
         <w:numPr>
           <w:ilvl w:val="1"/>
           <w:numId w:val="6"/>
         </w:numPr>
-        <w:ind w:left="1440" w:hanging="360"/>
-        <w:rPr>
-          <w:sz w:val="24"/>
-          <w:szCs w:val="24"/>
-          <w:u w:val="none"/>
-        </w:rPr>
-      </w:pPr>
-      <w:r>
-        <w:rPr>
-          <w:sz w:val="24"/>
-          <w:szCs w:val="24"/>
+        <w:tabs>
+          <w:tab w:val="clear" w:pos="720"/>
+          <w:tab w:val="left" w:pos="0" w:leader="none"/>
+        </w:tabs>
+        <w:bidi w:val="0"/>
+        <w:spacing w:lineRule="auto" w:line="331" w:before="0" w:after="0"/>
+        <w:ind w:left="1418" w:hanging="283"/>
+        <w:rPr>
+          <w:rFonts w:ascii="Arial" w:hAnsi="Arial"/>
+          <w:b w:val="false"/>
+          <w:b w:val="false"/>
+          <w:i w:val="false"/>
+          <w:i w:val="false"/>
+          <w:caps w:val="false"/>
+          <w:smallCaps w:val="false"/>
+          <w:strike w:val="false"/>
+          <w:dstrike w:val="false"/>
+          <w:color w:val="000000"/>
+          <w:sz w:val="24"/>
+          <w:szCs w:val="24"/>
+          <w:u w:val="none"/>
+          <w:effect w:val="none"/>
+          <w:shd w:fill="auto" w:val="clear"/>
+        </w:rPr>
+      </w:pPr>
+      <w:r>
+        <w:rPr>
+          <w:b w:val="false"/>
+          <w:i w:val="false"/>
+          <w:caps w:val="false"/>
+          <w:smallCaps w:val="false"/>
+          <w:strike w:val="false"/>
+          <w:dstrike w:val="false"/>
+          <w:color w:val="000000"/>
+          <w:sz w:val="24"/>
+          <w:szCs w:val="24"/>
+          <w:u w:val="none"/>
+          <w:effect w:val="none"/>
+          <w:shd w:fill="auto" w:val="clear"/>
         </w:rPr>
         <w:t>Bidding:</w:t>
       </w:r>
     </w:p>
     <w:p>
       <w:pPr>
-        <w:pStyle w:val="Normal1"/>
+        <w:pStyle w:val="TextBody"/>
         <w:numPr>
           <w:ilvl w:val="2"/>
           <w:numId w:val="6"/>
         </w:numPr>
-        <w:ind w:left="2160" w:hanging="360"/>
-        <w:rPr>
-          <w:sz w:val="24"/>
-          <w:szCs w:val="24"/>
-          <w:u w:val="none"/>
-        </w:rPr>
-      </w:pPr>
-      <w:r>
-        <w:rPr>
-          <w:sz w:val="24"/>
-          <w:szCs w:val="24"/>
-        </w:rPr>
-        <w:t xml:space="preserve"> </w:t>
-      </w:r>
-      <w:r>
-        <w:rPr>
-          <w:sz w:val="24"/>
-          <w:szCs w:val="24"/>
+        <w:tabs>
+          <w:tab w:val="clear" w:pos="720"/>
+          <w:tab w:val="left" w:pos="0" w:leader="none"/>
+        </w:tabs>
+        <w:bidi w:val="0"/>
+        <w:spacing w:lineRule="auto" w:line="331" w:before="0" w:after="0"/>
+        <w:ind w:left="2127" w:hanging="283"/>
+        <w:rPr>
+          <w:rFonts w:ascii="Arial" w:hAnsi="Arial"/>
+          <w:caps w:val="false"/>
+          <w:smallCaps w:val="false"/>
+          <w:strike w:val="false"/>
+          <w:dstrike w:val="false"/>
+          <w:color w:val="000000"/>
+          <w:sz w:val="24"/>
+          <w:szCs w:val="24"/>
+          <w:u w:val="none"/>
+          <w:effect w:val="none"/>
+          <w:shd w:fill="auto" w:val="clear"/>
+        </w:rPr>
+      </w:pPr>
+      <w:r>
+        <w:rPr>
+          <w:b w:val="false"/>
+          <w:i w:val="false"/>
+          <w:caps w:val="false"/>
+          <w:smallCaps w:val="false"/>
+          <w:strike w:val="false"/>
+          <w:dstrike w:val="false"/>
+          <w:color w:val="000000"/>
+          <w:sz w:val="24"/>
+          <w:szCs w:val="24"/>
+          <w:u w:val="none"/>
+          <w:effect w:val="none"/>
+          <w:shd w:fill="auto" w:val="clear"/>
         </w:rPr>
         <w:t>If there are no other Bids on the Item, then bidAmount must be greater than or equal to Auction’s startingBid</w:t>
       </w:r>
     </w:p>
     <w:p>
       <w:pPr>
-        <w:pStyle w:val="Normal1"/>
+        <w:pStyle w:val="TextBody"/>
         <w:numPr>
           <w:ilvl w:val="2"/>
           <w:numId w:val="6"/>
         </w:numPr>
-        <w:ind w:left="2160" w:hanging="360"/>
-        <w:rPr>
-          <w:sz w:val="24"/>
-          <w:szCs w:val="24"/>
-          <w:u w:val="none"/>
-        </w:rPr>
-      </w:pPr>
-      <w:r>
-        <w:rPr>
-          <w:sz w:val="24"/>
-          <w:szCs w:val="24"/>
+        <w:tabs>
+          <w:tab w:val="clear" w:pos="720"/>
+          <w:tab w:val="left" w:pos="0" w:leader="none"/>
+        </w:tabs>
+        <w:bidi w:val="0"/>
+        <w:spacing w:lineRule="auto" w:line="331" w:before="0" w:after="0"/>
+        <w:ind w:left="2127" w:hanging="283"/>
+        <w:rPr>
+          <w:rFonts w:ascii="Arial" w:hAnsi="Arial"/>
+          <w:b w:val="false"/>
+          <w:b w:val="false"/>
+          <w:i w:val="false"/>
+          <w:i w:val="false"/>
+          <w:caps w:val="false"/>
+          <w:smallCaps w:val="false"/>
+          <w:strike w:val="false"/>
+          <w:dstrike w:val="false"/>
+          <w:color w:val="000000"/>
+          <w:sz w:val="24"/>
+          <w:szCs w:val="24"/>
+          <w:u w:val="none"/>
+          <w:effect w:val="none"/>
+          <w:shd w:fill="auto" w:val="clear"/>
+        </w:rPr>
+      </w:pPr>
+      <w:r>
+        <w:rPr>
+          <w:b w:val="false"/>
+          <w:i w:val="false"/>
+          <w:caps w:val="false"/>
+          <w:smallCaps w:val="false"/>
+          <w:strike w:val="false"/>
+          <w:dstrike w:val="false"/>
+          <w:color w:val="000000"/>
+          <w:sz w:val="24"/>
+          <w:szCs w:val="24"/>
+          <w:u w:val="none"/>
+          <w:effect w:val="none"/>
+          <w:shd w:fill="auto" w:val="clear"/>
         </w:rPr>
         <w:t>Else, User’s bidAmount must be greater than the current highest Bid</w:t>
       </w:r>
     </w:p>
     <w:p>
       <w:pPr>
-        <w:pStyle w:val="Normal1"/>
+        <w:pStyle w:val="TextBody"/>
         <w:numPr>
           <w:ilvl w:val="2"/>
           <w:numId w:val="6"/>
         </w:numPr>
-        <w:ind w:left="2160" w:hanging="360"/>
-        <w:rPr>
-          <w:sz w:val="24"/>
-          <w:szCs w:val="24"/>
-          <w:u w:val="none"/>
-        </w:rPr>
-      </w:pPr>
-      <w:r>
-        <w:rPr>
-          <w:sz w:val="24"/>
-          <w:szCs w:val="24"/>
+        <w:tabs>
+          <w:tab w:val="clear" w:pos="720"/>
+          <w:tab w:val="left" w:pos="0" w:leader="none"/>
+        </w:tabs>
+        <w:bidi w:val="0"/>
+        <w:spacing w:lineRule="auto" w:line="331" w:before="0" w:after="0"/>
+        <w:ind w:left="2127" w:hanging="283"/>
+        <w:rPr>
+          <w:rFonts w:ascii="Arial" w:hAnsi="Arial"/>
+          <w:b w:val="false"/>
+          <w:b w:val="false"/>
+          <w:i w:val="false"/>
+          <w:i w:val="false"/>
+          <w:caps w:val="false"/>
+          <w:smallCaps w:val="false"/>
+          <w:strike w:val="false"/>
+          <w:dstrike w:val="false"/>
+          <w:color w:val="000000"/>
+          <w:sz w:val="24"/>
+          <w:szCs w:val="24"/>
+          <w:u w:val="none"/>
+          <w:effect w:val="none"/>
+        </w:rPr>
+      </w:pPr>
+      <w:r>
+        <w:rPr>
+          <w:b w:val="false"/>
+          <w:i w:val="false"/>
+          <w:caps w:val="false"/>
+          <w:smallCaps w:val="false"/>
+          <w:strike w:val="false"/>
+          <w:dstrike w:val="false"/>
+          <w:color w:val="000000"/>
+          <w:sz w:val="24"/>
+          <w:szCs w:val="24"/>
+          <w:u w:val="none"/>
+          <w:effect w:val="none"/>
+          <w:shd w:fill="auto" w:val="clear"/>
         </w:rPr>
         <w:t xml:space="preserve">bidAmount must be less than the Auction’s getItNowPrice. If bidAmount is greater than the getItNowPrice, then display an error message suggesting the User click on the </w:t>
       </w:r>
@@ -3015,37 +3396,82 @@
         <w:rPr>
           <w:b/>
           <w:i/>
-          <w:sz w:val="24"/>
-          <w:szCs w:val="24"/>
+          <w:caps w:val="false"/>
+          <w:smallCaps w:val="false"/>
+          <w:strike w:val="false"/>
+          <w:dstrike w:val="false"/>
+          <w:color w:val="000000"/>
+          <w:sz w:val="24"/>
+          <w:szCs w:val="24"/>
+          <w:u w:val="none"/>
+          <w:effect w:val="none"/>
+          <w:shd w:fill="auto" w:val="clear"/>
         </w:rPr>
         <w:t xml:space="preserve">Get It Now </w:t>
       </w:r>
       <w:r>
         <w:rPr>
-          <w:sz w:val="24"/>
-          <w:szCs w:val="24"/>
+          <w:b w:val="false"/>
+          <w:i w:val="false"/>
+          <w:caps w:val="false"/>
+          <w:smallCaps w:val="false"/>
+          <w:strike w:val="false"/>
+          <w:dstrike w:val="false"/>
+          <w:color w:val="000000"/>
+          <w:sz w:val="24"/>
+          <w:szCs w:val="24"/>
+          <w:u w:val="none"/>
+          <w:effect w:val="none"/>
+          <w:shd w:fill="auto" w:val="clear"/>
         </w:rPr>
         <w:t>button instead of bidding.</w:t>
       </w:r>
     </w:p>
     <w:p>
       <w:pPr>
-        <w:pStyle w:val="Normal1"/>
+        <w:pStyle w:val="TextBody"/>
         <w:numPr>
           <w:ilvl w:val="1"/>
           <w:numId w:val="6"/>
         </w:numPr>
-        <w:ind w:left="1440" w:hanging="360"/>
-        <w:rPr>
-          <w:sz w:val="24"/>
-          <w:szCs w:val="24"/>
-          <w:u w:val="none"/>
-        </w:rPr>
-      </w:pPr>
-      <w:r>
-        <w:rPr>
-          <w:sz w:val="24"/>
-          <w:szCs w:val="24"/>
+        <w:tabs>
+          <w:tab w:val="clear" w:pos="720"/>
+          <w:tab w:val="left" w:pos="0" w:leader="none"/>
+        </w:tabs>
+        <w:bidi w:val="0"/>
+        <w:spacing w:lineRule="auto" w:line="331" w:before="0" w:after="0"/>
+        <w:ind w:left="1418" w:hanging="283"/>
+        <w:rPr>
+          <w:rFonts w:ascii="Arial" w:hAnsi="Arial"/>
+          <w:b w:val="false"/>
+          <w:b w:val="false"/>
+          <w:i w:val="false"/>
+          <w:i w:val="false"/>
+          <w:caps w:val="false"/>
+          <w:smallCaps w:val="false"/>
+          <w:strike w:val="false"/>
+          <w:dstrike w:val="false"/>
+          <w:color w:val="000000"/>
+          <w:sz w:val="24"/>
+          <w:szCs w:val="24"/>
+          <w:u w:val="none"/>
+          <w:effect w:val="none"/>
+        </w:rPr>
+      </w:pPr>
+      <w:r>
+        <w:rPr>
+          <w:b w:val="false"/>
+          <w:i w:val="false"/>
+          <w:caps w:val="false"/>
+          <w:smallCaps w:val="false"/>
+          <w:strike w:val="false"/>
+          <w:dstrike w:val="false"/>
+          <w:color w:val="000000"/>
+          <w:sz w:val="24"/>
+          <w:szCs w:val="24"/>
+          <w:u w:val="none"/>
+          <w:effect w:val="none"/>
+          <w:shd w:fill="auto" w:val="clear"/>
         </w:rPr>
         <w:t xml:space="preserve">Get It Now: User clicks on the </w:t>
       </w:r>
@@ -3053,22 +3479,55 @@
         <w:rPr>
           <w:b/>
           <w:i/>
-          <w:sz w:val="24"/>
-          <w:szCs w:val="24"/>
+          <w:caps w:val="false"/>
+          <w:smallCaps w:val="false"/>
+          <w:strike w:val="false"/>
+          <w:dstrike w:val="false"/>
+          <w:color w:val="000000"/>
+          <w:sz w:val="24"/>
+          <w:szCs w:val="24"/>
+          <w:u w:val="none"/>
+          <w:effect w:val="none"/>
+          <w:shd w:fill="auto" w:val="clear"/>
         </w:rPr>
         <w:t xml:space="preserve">Get It Now </w:t>
       </w:r>
       <w:r>
         <w:rPr>
-          <w:sz w:val="24"/>
-          <w:szCs w:val="24"/>
+          <w:b w:val="false"/>
+          <w:i w:val="false"/>
+          <w:caps w:val="false"/>
+          <w:smallCaps w:val="false"/>
+          <w:strike w:val="false"/>
+          <w:dstrike w:val="false"/>
+          <w:color w:val="000000"/>
+          <w:sz w:val="24"/>
+          <w:szCs w:val="24"/>
+          <w:u w:val="none"/>
+          <w:effect w:val="none"/>
+          <w:shd w:fill="auto" w:val="clear"/>
         </w:rPr>
         <w:t>button, which ends the Auction immediately and sets User’s username as the Auction’s winner.</w:t>
       </w:r>
     </w:p>
     <w:p>
       <w:pPr>
-        <w:pStyle w:val="Normal1"/>
+        <w:pStyle w:val="LOnormal"/>
+        <w:rPr>
+          <w:sz w:val="24"/>
+          <w:szCs w:val="24"/>
+        </w:rPr>
+      </w:pPr>
+      <w:r>
+        <w:rPr>
+          <w:sz w:val="24"/>
+          <w:szCs w:val="24"/>
+        </w:rPr>
+      </w:r>
+    </w:p>
+    <w:p>
+      <w:pPr>
+        <w:pStyle w:val="LOnormal"/>
         <w:rPr>
           <w:sz w:val="28"/>
           <w:szCs w:val="28"/>
@@ -3101,9 +3560,9 @@
           <w:u w:val="single"/>
         </w:rPr>
       </w:r>
-      <w:bookmarkStart w:id="9" w:name="_tysl2iwous8m"/>
-      <w:bookmarkStart w:id="10" w:name="_tysl2iwous8m"/>
-      <w:bookmarkEnd w:id="10"/>
+      <w:bookmarkStart w:id="11" w:name="_tysl2iwous8m"/>
+      <w:bookmarkStart w:id="12" w:name="_tysl2iwous8m"/>
+      <w:bookmarkEnd w:id="12"/>
     </w:p>
     <w:p>
       <w:pPr>
@@ -3125,9 +3584,9 @@
           <w:u w:val="single"/>
         </w:rPr>
       </w:r>
-      <w:bookmarkStart w:id="11" w:name="_3ck34wvi7mzl"/>
-      <w:bookmarkStart w:id="12" w:name="_3ck34wvi7mzl"/>
-      <w:bookmarkEnd w:id="12"/>
+      <w:bookmarkStart w:id="13" w:name="_3ck34wvi7mzl"/>
+      <w:bookmarkStart w:id="14" w:name="_3ck34wvi7mzl"/>
+      <w:bookmarkEnd w:id="14"/>
     </w:p>
     <w:p>
       <w:pPr>
@@ -3149,9 +3608,9 @@
           <w:u w:val="single"/>
         </w:rPr>
       </w:r>
-      <w:bookmarkStart w:id="13" w:name="_8vo8wj4oh4qw"/>
-      <w:bookmarkStart w:id="14" w:name="_8vo8wj4oh4qw"/>
-      <w:bookmarkEnd w:id="14"/>
+      <w:bookmarkStart w:id="15" w:name="_8vo8wj4oh4qw"/>
+      <w:bookmarkStart w:id="16" w:name="_8vo8wj4oh4qw"/>
+      <w:bookmarkEnd w:id="16"/>
     </w:p>
     <w:p>
       <w:pPr>
@@ -3173,9 +3632,9 @@
           <w:u w:val="single"/>
         </w:rPr>
       </w:r>
-      <w:bookmarkStart w:id="15" w:name="_2zzyyn26hhys"/>
-      <w:bookmarkStart w:id="16" w:name="_2zzyyn26hhys"/>
-      <w:bookmarkEnd w:id="16"/>
+      <w:bookmarkStart w:id="17" w:name="_2zzyyn26hhys"/>
+      <w:bookmarkStart w:id="18" w:name="_2zzyyn26hhys"/>
+      <w:bookmarkEnd w:id="18"/>
     </w:p>
     <w:p>
       <w:pPr>
@@ -3197,9 +3656,9 @@
           <w:u w:val="single"/>
         </w:rPr>
       </w:r>
-      <w:bookmarkStart w:id="17" w:name="_pqajqg31b4yg"/>
-      <w:bookmarkStart w:id="18" w:name="_pqajqg31b4yg"/>
-      <w:bookmarkEnd w:id="18"/>
+      <w:bookmarkStart w:id="19" w:name="_pqajqg31b4yg"/>
+      <w:bookmarkStart w:id="20" w:name="_pqajqg31b4yg"/>
+      <w:bookmarkEnd w:id="20"/>
     </w:p>
     <w:p>
       <w:pPr>
@@ -3221,9 +3680,9 @@
           <w:u w:val="single"/>
         </w:rPr>
       </w:r>
-      <w:bookmarkStart w:id="19" w:name="_q7itwb3hcrcc"/>
-      <w:bookmarkStart w:id="20" w:name="_q7itwb3hcrcc"/>
-      <w:bookmarkEnd w:id="20"/>
+      <w:bookmarkStart w:id="21" w:name="_q7itwb3hcrcc"/>
+      <w:bookmarkStart w:id="22" w:name="_q7itwb3hcrcc"/>
+      <w:bookmarkEnd w:id="22"/>
     </w:p>
     <w:p>
       <w:pPr>
@@ -3238,8 +3697,8 @@
           <w:u w:val="single"/>
         </w:rPr>
       </w:pPr>
-      <w:bookmarkStart w:id="21" w:name="_41t1w1ai78zc"/>
-      <w:bookmarkEnd w:id="21"/>
+      <w:bookmarkStart w:id="23" w:name="_41t1w1ai78zc"/>
+      <w:bookmarkEnd w:id="23"/>
       <w:r>
         <w:rPr>
           <w:sz w:val="32"/>
@@ -3251,7 +3710,7 @@
     </w:p>
     <w:p>
       <w:pPr>
-        <w:pStyle w:val="Normal1"/>
+        <w:pStyle w:val="LOnormal"/>
         <w:rPr>
           <w:sz w:val="28"/>
           <w:szCs w:val="28"/>
@@ -3271,7 +3730,7 @@
     </w:p>
     <w:p>
       <w:pPr>
-        <w:pStyle w:val="Normal1"/>
+        <w:pStyle w:val="LOnormal"/>
         <w:rPr>
           <w:sz w:val="28"/>
           <w:szCs w:val="28"/>
@@ -3286,7 +3745,7 @@
     </w:p>
     <w:p>
       <w:pPr>
-        <w:pStyle w:val="Normal1"/>
+        <w:pStyle w:val="LOnormal"/>
         <w:ind w:left="2880" w:firstLine="720"/>
         <w:rPr>
           <w:sz w:val="32"/>
@@ -3302,7 +3761,7 @@
               <wp:inline distT="0" distB="0" distL="0" distR="0">
                 <wp:extent cx="1938020" cy="987425"/>
                 <wp:effectExtent l="0" t="0" r="0" b="0"/>
-                <wp:docPr id="10" name="Shape 2"/>
+                <wp:docPr id="10" name="Shape4"/>
                 <a:graphic xmlns:a="http://schemas.openxmlformats.org/drawingml/2006/main">
                   <a:graphicData uri="http://schemas.microsoft.com/office/word/2010/wordprocessingShape">
                     <wps:wsp>
@@ -3372,7 +3831,7 @@
           </mc:Choice>
           <mc:Fallback>
             <w:pict>
-              <v:oval id="shape_0" ID="Shape 2" path="l-2147483648,-2147483643l-2147483628,-2147483627l-2147483648,-2147483643l-2147483626,-2147483625xe" fillcolor="#cfe2f3" stroked="t" o:allowincell="f" style="position:absolute;margin-left:0pt;margin-top:-77.8pt;width:152.55pt;height:77.7pt;mso-wrap-style:square;v-text-anchor:middle;mso-position-vertical:top">
+              <v:oval id="shape_0" ID="Shape4" path="l-2147483648,-2147483643l-2147483628,-2147483627l-2147483648,-2147483643l-2147483626,-2147483625xe" fillcolor="#cfe2f3" stroked="t" o:allowincell="f" style="position:absolute;margin-left:0pt;margin-top:-77.8pt;width:152.55pt;height:77.7pt;mso-wrap-style:square;v-text-anchor:middle;mso-position-vertical:top">
                 <v:fill o:detectmouseclick="t" type="solid" color2="#301d0c"/>
                 <v:stroke color="black" weight="9360" joinstyle="round" endcap="flat"/>
                 <v:textbox>
@@ -3414,7 +3873,7 @@
     </w:p>
     <w:p>
       <w:pPr>
-        <w:pStyle w:val="Normal1"/>
+        <w:pStyle w:val="LOnormal"/>
         <w:rPr>
           <w:sz w:val="24"/>
           <w:szCs w:val="24"/>
@@ -3444,7 +3903,7 @@
     </w:p>
     <w:p>
       <w:pPr>
-        <w:pStyle w:val="Normal1"/>
+        <w:pStyle w:val="LOnormal"/>
         <w:rPr>
           <w:sz w:val="24"/>
           <w:szCs w:val="24"/>
@@ -3467,7 +3926,7 @@
     </w:p>
     <w:p>
       <w:pPr>
-        <w:pStyle w:val="Normal1"/>
+        <w:pStyle w:val="LOnormal"/>
         <w:rPr>
           <w:sz w:val="24"/>
           <w:szCs w:val="24"/>
@@ -3495,7 +3954,7 @@
     </w:p>
     <w:p>
       <w:pPr>
-        <w:pStyle w:val="Normal1"/>
+        <w:pStyle w:val="LOnormal"/>
         <w:rPr>
           <w:sz w:val="24"/>
           <w:szCs w:val="24"/>
@@ -3542,7 +4001,7 @@
     </w:p>
     <w:p>
       <w:pPr>
-        <w:pStyle w:val="Normal1"/>
+        <w:pStyle w:val="LOnormal"/>
         <w:rPr>
           <w:sz w:val="24"/>
           <w:szCs w:val="24"/>
@@ -3573,7 +4032,7 @@
     </w:p>
     <w:p>
       <w:pPr>
-        <w:pStyle w:val="Normal1"/>
+        <w:pStyle w:val="LOnormal"/>
         <w:rPr>
           <w:sz w:val="24"/>
           <w:szCs w:val="24"/>
@@ -3604,7 +4063,7 @@
     </w:p>
     <w:p>
       <w:pPr>
-        <w:pStyle w:val="Normal1"/>
+        <w:pStyle w:val="LOnormal"/>
         <w:rPr>
           <w:sz w:val="24"/>
           <w:szCs w:val="24"/>
@@ -3635,7 +4094,7 @@
     </w:p>
     <w:p>
       <w:pPr>
-        <w:pStyle w:val="Normal1"/>
+        <w:pStyle w:val="LOnormal"/>
         <w:rPr>
           <w:sz w:val="24"/>
           <w:szCs w:val="24"/>
@@ -3651,7 +4110,7 @@
     </w:p>
     <w:p>
       <w:pPr>
-        <w:pStyle w:val="Normal1"/>
+        <w:pStyle w:val="LOnormal"/>
         <w:rPr>
           <w:sz w:val="32"/>
           <w:szCs w:val="32"/>
@@ -3674,7 +4133,7 @@
     </w:p>
     <w:p>
       <w:pPr>
-        <w:pStyle w:val="Normal1"/>
+        <w:pStyle w:val="LOnormal"/>
         <w:numPr>
           <w:ilvl w:val="0"/>
           <w:numId w:val="2"/>
@@ -3718,7 +4177,7 @@
     </w:p>
     <w:p>
       <w:pPr>
-        <w:pStyle w:val="Normal1"/>
+        <w:pStyle w:val="LOnormal"/>
         <w:numPr>
           <w:ilvl w:val="0"/>
           <w:numId w:val="2"/>
@@ -3746,7 +4205,7 @@
     </w:p>
     <w:p>
       <w:pPr>
-        <w:pStyle w:val="Normal1"/>
+        <w:pStyle w:val="LOnormal"/>
         <w:numPr>
           <w:ilvl w:val="1"/>
           <w:numId w:val="2"/>
@@ -3767,7 +4226,7 @@
     </w:p>
     <w:p>
       <w:pPr>
-        <w:pStyle w:val="Normal1"/>
+        <w:pStyle w:val="LOnormal"/>
         <w:numPr>
           <w:ilvl w:val="2"/>
           <w:numId w:val="2"/>
@@ -3789,7 +4248,7 @@
     </w:p>
     <w:p>
       <w:pPr>
-        <w:pStyle w:val="Normal1"/>
+        <w:pStyle w:val="LOnormal"/>
         <w:numPr>
           <w:ilvl w:val="2"/>
           <w:numId w:val="2"/>
@@ -3811,7 +4270,7 @@
     </w:p>
     <w:p>
       <w:pPr>
-        <w:pStyle w:val="Normal1"/>
+        <w:pStyle w:val="LOnormal"/>
         <w:numPr>
           <w:ilvl w:val="2"/>
           <w:numId w:val="2"/>
@@ -3833,7 +4292,7 @@
     </w:p>
     <w:p>
       <w:pPr>
-        <w:pStyle w:val="Normal1"/>
+        <w:pStyle w:val="LOnormal"/>
         <w:ind w:left="2880" w:firstLine="720"/>
         <w:rPr>
           <w:sz w:val="32"/>
@@ -3851,7 +4310,7 @@
     </w:p>
     <w:p>
       <w:pPr>
-        <w:pStyle w:val="Normal1"/>
+        <w:pStyle w:val="LOnormal"/>
         <w:rPr/>
       </w:pPr>
       <w:r>
@@ -3860,7 +4319,7 @@
     </w:p>
     <w:p>
       <w:pPr>
-        <w:pStyle w:val="Normal1"/>
+        <w:pStyle w:val="LOnormal"/>
         <w:rPr/>
       </w:pPr>
       <w:r>
@@ -3869,7 +4328,7 @@
     </w:p>
     <w:p>
       <w:pPr>
-        <w:pStyle w:val="Normal1"/>
+        <w:pStyle w:val="LOnormal"/>
         <w:rPr>
           <w:u w:val="single"/>
         </w:rPr>
@@ -4629,147 +5088,136 @@
     <w:lvl w:ilvl="0">
       <w:start w:val="1"/>
       <w:numFmt w:val="bullet"/>
-      <w:lvlText w:val=""/>
-      <w:lvlJc w:val="left"/>
-      <w:pPr>
-        <w:tabs>
-          <w:tab w:val="num" w:pos="0"/>
-        </w:tabs>
-        <w:ind w:left="720" w:hanging="360"/>
+      <w:lvlText w:val=""/>
+      <w:lvlJc w:val="left"/>
+      <w:pPr>
+        <w:tabs>
+          <w:tab w:val="num" w:pos="709"/>
+        </w:tabs>
+        <w:ind w:left="709" w:hanging="283"/>
       </w:pPr>
       <w:rPr>
-        <w:rFonts w:ascii="Wingdings" w:hAnsi="Wingdings" w:cs="Wingdings" w:hint="default"/>
-        <w:sz w:val="14"/>
-        <w:u w:val="none"/>
-        <w:szCs w:val="14"/>
+        <w:rFonts w:ascii="Symbol" w:hAnsi="Symbol" w:cs="Symbol" w:hint="default"/>
       </w:rPr>
     </w:lvl>
     <w:lvl w:ilvl="1">
       <w:start w:val="1"/>
       <w:numFmt w:val="bullet"/>
-      <w:lvlText w:val=""/>
-      <w:lvlJc w:val="left"/>
-      <w:pPr>
-        <w:tabs>
-          <w:tab w:val="num" w:pos="0"/>
-        </w:tabs>
-        <w:ind w:left="1440" w:hanging="360"/>
+      <w:lvlText w:val=""/>
+      <w:lvlJc w:val="left"/>
+      <w:pPr>
+        <w:tabs>
+          <w:tab w:val="num" w:pos="1418"/>
+        </w:tabs>
+        <w:ind w:left="1418" w:hanging="283"/>
       </w:pPr>
       <w:rPr>
-        <w:rFonts w:ascii="Wingdings 2" w:hAnsi="Wingdings 2" w:cs="Wingdings 2" w:hint="default"/>
-        <w:u w:val="none"/>
+        <w:rFonts w:ascii="Symbol" w:hAnsi="Symbol" w:cs="Symbol" w:hint="default"/>
       </w:rPr>
     </w:lvl>
     <w:lvl w:ilvl="2">
       <w:start w:val="1"/>
       <w:numFmt w:val="bullet"/>
-      <w:lvlText w:val="■"/>
-      <w:lvlJc w:val="left"/>
-      <w:pPr>
-        <w:tabs>
-          <w:tab w:val="num" w:pos="0"/>
-        </w:tabs>
-        <w:ind w:left="2160" w:hanging="360"/>
+      <w:lvlText w:val=""/>
+      <w:lvlJc w:val="left"/>
+      <w:pPr>
+        <w:tabs>
+          <w:tab w:val="num" w:pos="2127"/>
+        </w:tabs>
+        <w:ind w:left="2127" w:hanging="283"/>
       </w:pPr>
       <w:rPr>
-        <w:rFonts w:ascii="OpenSymbol" w:hAnsi="OpenSymbol" w:cs="OpenSymbol" w:hint="default"/>
-        <w:u w:val="none"/>
+        <w:rFonts w:ascii="Symbol" w:hAnsi="Symbol" w:cs="Symbol" w:hint="default"/>
       </w:rPr>
     </w:lvl>
     <w:lvl w:ilvl="3">
       <w:start w:val="1"/>
       <w:numFmt w:val="bullet"/>
-      <w:lvlText w:val=""/>
-      <w:lvlJc w:val="left"/>
-      <w:pPr>
-        <w:tabs>
-          <w:tab w:val="num" w:pos="0"/>
-        </w:tabs>
-        <w:ind w:left="2880" w:hanging="360"/>
+      <w:lvlText w:val=""/>
+      <w:lvlJc w:val="left"/>
+      <w:pPr>
+        <w:tabs>
+          <w:tab w:val="num" w:pos="2836"/>
+        </w:tabs>
+        <w:ind w:left="2836" w:hanging="283"/>
       </w:pPr>
       <w:rPr>
-        <w:rFonts w:ascii="Wingdings" w:hAnsi="Wingdings" w:cs="Wingdings" w:hint="default"/>
-        <w:u w:val="none"/>
+        <w:rFonts w:ascii="Symbol" w:hAnsi="Symbol" w:cs="Symbol" w:hint="default"/>
       </w:rPr>
     </w:lvl>
     <w:lvl w:ilvl="4">
       <w:start w:val="1"/>
       <w:numFmt w:val="bullet"/>
-      <w:lvlText w:val=""/>
-      <w:lvlJc w:val="left"/>
-      <w:pPr>
-        <w:tabs>
-          <w:tab w:val="num" w:pos="0"/>
-        </w:tabs>
-        <w:ind w:left="3600" w:hanging="360"/>
+      <w:lvlText w:val=""/>
+      <w:lvlJc w:val="left"/>
+      <w:pPr>
+        <w:tabs>
+          <w:tab w:val="num" w:pos="3545"/>
+        </w:tabs>
+        <w:ind w:left="3545" w:hanging="283"/>
       </w:pPr>
       <w:rPr>
-        <w:rFonts w:ascii="Wingdings 2" w:hAnsi="Wingdings 2" w:cs="Wingdings 2" w:hint="default"/>
-        <w:u w:val="none"/>
+        <w:rFonts w:ascii="Symbol" w:hAnsi="Symbol" w:cs="Symbol" w:hint="default"/>
       </w:rPr>
     </w:lvl>
     <w:lvl w:ilvl="5">
       <w:start w:val="1"/>
       <w:numFmt w:val="bullet"/>
-      <w:lvlText w:val="■"/>
-      <w:lvlJc w:val="left"/>
-      <w:pPr>
-        <w:tabs>
-          <w:tab w:val="num" w:pos="0"/>
-        </w:tabs>
-        <w:ind w:left="4320" w:hanging="360"/>
+      <w:lvlText w:val=""/>
+      <w:lvlJc w:val="left"/>
+      <w:pPr>
+        <w:tabs>
+          <w:tab w:val="num" w:pos="4254"/>
+        </w:tabs>
+        <w:ind w:left="4254" w:hanging="283"/>
       </w:pPr>
       <w:rPr>
-        <w:rFonts w:ascii="OpenSymbol" w:hAnsi="OpenSymbol" w:cs="OpenSymbol" w:hint="default"/>
-        <w:u w:val="none"/>
+        <w:rFonts w:ascii="Symbol" w:hAnsi="Symbol" w:cs="Symbol" w:hint="default"/>
       </w:rPr>
     </w:lvl>
     <w:lvl w:ilvl="6">
       <w:start w:val="1"/>
       <w:numFmt w:val="bullet"/>
-      <w:lvlText w:val=""/>
-      <w:lvlJc w:val="left"/>
-      <w:pPr>
-        <w:tabs>
-          <w:tab w:val="num" w:pos="0"/>
-        </w:tabs>
-        <w:ind w:left="5040" w:hanging="360"/>
+      <w:lvlText w:val=""/>
+      <w:lvlJc w:val="left"/>
+      <w:pPr>
+        <w:tabs>
+          <w:tab w:val="num" w:pos="4963"/>
+        </w:tabs>
+        <w:ind w:left="4963" w:hanging="283"/>
       </w:pPr>
       <w:rPr>
-        <w:rFonts w:ascii="Wingdings" w:hAnsi="Wingdings" w:cs="Wingdings" w:hint="default"/>
-        <w:u w:val="none"/>
+        <w:rFonts w:ascii="Symbol" w:hAnsi="Symbol" w:cs="Symbol" w:hint="default"/>
       </w:rPr>
     </w:lvl>
     <w:lvl w:ilvl="7">
       <w:start w:val="1"/>
       <w:numFmt w:val="bullet"/>
-      <w:lvlText w:val=""/>
-      <w:lvlJc w:val="left"/>
-      <w:pPr>
-        <w:tabs>
-          <w:tab w:val="num" w:pos="0"/>
-        </w:tabs>
-        <w:ind w:left="5760" w:hanging="360"/>
+      <w:lvlText w:val=""/>
+      <w:lvlJc w:val="left"/>
+      <w:pPr>
+        <w:tabs>
+          <w:tab w:val="num" w:pos="5672"/>
+        </w:tabs>
+        <w:ind w:left="5672" w:hanging="283"/>
       </w:pPr>
       <w:rPr>
-        <w:rFonts w:ascii="Wingdings 2" w:hAnsi="Wingdings 2" w:cs="Wingdings 2" w:hint="default"/>
-        <w:u w:val="none"/>
+        <w:rFonts w:ascii="Symbol" w:hAnsi="Symbol" w:cs="Symbol" w:hint="default"/>
       </w:rPr>
     </w:lvl>
     <w:lvl w:ilvl="8">
       <w:start w:val="1"/>
       <w:numFmt w:val="bullet"/>
-      <w:lvlText w:val="■"/>
-      <w:lvlJc w:val="left"/>
-      <w:pPr>
-        <w:tabs>
-          <w:tab w:val="num" w:pos="0"/>
-        </w:tabs>
-        <w:ind w:left="6480" w:hanging="360"/>
+      <w:lvlText w:val=""/>
+      <w:lvlJc w:val="left"/>
+      <w:pPr>
+        <w:tabs>
+          <w:tab w:val="num" w:pos="6381"/>
+        </w:tabs>
+        <w:ind w:left="6381" w:hanging="283"/>
       </w:pPr>
       <w:rPr>
-        <w:rFonts w:ascii="OpenSymbol" w:hAnsi="OpenSymbol" w:cs="OpenSymbol" w:hint="default"/>
-        <w:u w:val="none"/>
+        <w:rFonts w:ascii="Symbol" w:hAnsi="Symbol" w:cs="Symbol" w:hint="default"/>
       </w:rPr>
     </w:lvl>
   </w:abstractNum>
@@ -4938,6 +5386,7 @@
     <w:qFormat/>
     <w:pPr>
       <w:widowControl/>
+      <w:suppressAutoHyphens w:val="true"/>
       <w:bidi w:val="0"/>
       <w:spacing w:lineRule="auto" w:line="276" w:before="0" w:after="0"/>
       <w:jc w:val="left"/>
@@ -4953,8 +5402,8 @@
   </w:style>
   <w:style w:type="paragraph" w:styleId="Heading1">
     <w:name w:val="Heading 1"/>
-    <w:basedOn w:val="Normal1"/>
-    <w:next w:val="Normal1"/>
+    <w:basedOn w:val="LOnormal"/>
+    <w:next w:val="LOnormal"/>
     <w:qFormat/>
     <w:pPr>
       <w:keepNext w:val="true"/>
@@ -4969,8 +5418,8 @@
   </w:style>
   <w:style w:type="paragraph" w:styleId="Heading2">
     <w:name w:val="Heading 2"/>
-    <w:basedOn w:val="Normal1"/>
-    <w:next w:val="Normal1"/>
+    <w:basedOn w:val="LOnormal"/>
+    <w:next w:val="LOnormal"/>
     <w:qFormat/>
     <w:pPr>
       <w:keepNext w:val="true"/>
@@ -4986,8 +5435,8 @@
   </w:style>
   <w:style w:type="paragraph" w:styleId="Heading3">
     <w:name w:val="Heading 3"/>
-    <w:basedOn w:val="Normal1"/>
-    <w:next w:val="Normal1"/>
+    <w:basedOn w:val="LOnormal"/>
+    <w:next w:val="LOnormal"/>
     <w:qFormat/>
     <w:pPr>
       <w:keepNext w:val="true"/>
@@ -5004,8 +5453,8 @@
   </w:style>
   <w:style w:type="paragraph" w:styleId="Heading4">
     <w:name w:val="Heading 4"/>
-    <w:basedOn w:val="Normal1"/>
-    <w:next w:val="Normal1"/>
+    <w:basedOn w:val="LOnormal"/>
+    <w:next w:val="LOnormal"/>
     <w:qFormat/>
     <w:pPr>
       <w:keepNext w:val="true"/>
@@ -5021,8 +5470,8 @@
   </w:style>
   <w:style w:type="paragraph" w:styleId="Heading5">
     <w:name w:val="Heading 5"/>
-    <w:basedOn w:val="Normal1"/>
-    <w:next w:val="Normal1"/>
+    <w:basedOn w:val="LOnormal"/>
+    <w:next w:val="LOnormal"/>
     <w:qFormat/>
     <w:pPr>
       <w:keepNext w:val="true"/>
@@ -5038,8 +5487,8 @@
   </w:style>
   <w:style w:type="paragraph" w:styleId="Heading6">
     <w:name w:val="Heading 6"/>
-    <w:basedOn w:val="Normal1"/>
-    <w:next w:val="Normal1"/>
+    <w:basedOn w:val="LOnormal"/>
+    <w:next w:val="LOnormal"/>
     <w:qFormat/>
     <w:pPr>
       <w:keepNext w:val="true"/>
@@ -5052,6 +5501,13 @@
       <w:color w:val="666666"/>
       <w:sz w:val="22"/>
       <w:szCs w:val="22"/>
+    </w:rPr>
+  </w:style>
+  <w:style w:type="character" w:styleId="Bullets">
+    <w:name w:val="Bullets"/>
+    <w:qFormat/>
+    <w:rPr>
+      <w:rFonts w:ascii="OpenSymbol" w:hAnsi="OpenSymbol" w:eastAsia="OpenSymbol" w:cs="OpenSymbol"/>
     </w:rPr>
   </w:style>
   <w:style w:type="paragraph" w:styleId="Heading">
@@ -5112,11 +5568,12 @@
       <w:rFonts w:cs="Lucida Sans"/>
     </w:rPr>
   </w:style>
-  <w:style w:type="paragraph" w:styleId="Normal1" w:default="1">
+  <w:style w:type="paragraph" w:styleId="LOnormal" w:default="1">
     <w:name w:val="LO-normal"/>
     <w:qFormat/>
     <w:pPr>
       <w:widowControl/>
+      <w:suppressAutoHyphens w:val="true"/>
       <w:bidi w:val="0"/>
       <w:spacing w:lineRule="auto" w:line="276" w:before="0" w:after="0"/>
       <w:jc w:val="left"/>
@@ -5132,8 +5589,8 @@
   </w:style>
   <w:style w:type="paragraph" w:styleId="Title">
     <w:name w:val="Title"/>
-    <w:basedOn w:val="Normal1"/>
-    <w:next w:val="Normal1"/>
+    <w:basedOn w:val="LOnormal"/>
+    <w:next w:val="LOnormal"/>
     <w:qFormat/>
     <w:pPr>
       <w:keepNext w:val="true"/>
@@ -5148,8 +5605,8 @@
   </w:style>
   <w:style w:type="paragraph" w:styleId="Subtitle">
     <w:name w:val="Subtitle"/>
-    <w:basedOn w:val="Normal1"/>
-    <w:next w:val="Normal1"/>
+    <w:basedOn w:val="LOnormal"/>
+    <w:next w:val="LOnormal"/>
     <w:qFormat/>
     <w:pPr>
       <w:keepNext w:val="true"/>

</xml_diff>